<commit_message>
added images for readme
</commit_message>
<xml_diff>
--- a/Software Requirement Specifications SRS.docx
+++ b/Software Requirement Specifications SRS.docx
@@ -1,6 +1,6 @@
 
 <file path=word/document.xml><?xml version="1.0" encoding="utf-8"?>
-<w:document xmlns:wpc="http://schemas.microsoft.com/office/word/2010/wordprocessingCanvas" xmlns:mc="http://schemas.openxmlformats.org/markup-compatibility/2006" xmlns:o="urn:schemas-microsoft-com:office:office" xmlns:r="http://schemas.openxmlformats.org/officeDocument/2006/relationships" xmlns:m="http://schemas.openxmlformats.org/officeDocument/2006/math" xmlns:v="urn:schemas-microsoft-com:vml" xmlns:wp14="http://schemas.microsoft.com/office/word/2010/wordprocessingDrawing" xmlns:wp="http://schemas.openxmlformats.org/drawingml/2006/wordprocessingDrawing" xmlns:w10="urn:schemas-microsoft-com:office:word" xmlns:w="http://schemas.openxmlformats.org/wordprocessingml/2006/main" xmlns:w14="http://schemas.microsoft.com/office/word/2010/wordml" xmlns:wpg="http://schemas.microsoft.com/office/word/2010/wordprocessingGroup" xmlns:wpi="http://schemas.microsoft.com/office/word/2010/wordprocessingInk" xmlns:wne="http://schemas.microsoft.com/office/word/2006/wordml" xmlns:wps="http://schemas.microsoft.com/office/word/2010/wordprocessingShape" mc:Ignorable="w14 wp14">
+<w:document xmlns:wpc="http://schemas.microsoft.com/office/word/2010/wordprocessingCanvas" xmlns:cx="http://schemas.microsoft.com/office/drawing/2014/chartex" xmlns:cx1="http://schemas.microsoft.com/office/drawing/2015/9/8/chartex" xmlns:cx2="http://schemas.microsoft.com/office/drawing/2015/10/21/chartex" xmlns:cx3="http://schemas.microsoft.com/office/drawing/2016/5/9/chartex" xmlns:cx4="http://schemas.microsoft.com/office/drawing/2016/5/10/chartex" xmlns:cx5="http://schemas.microsoft.com/office/drawing/2016/5/11/chartex" xmlns:cx6="http://schemas.microsoft.com/office/drawing/2016/5/12/chartex" xmlns:cx7="http://schemas.microsoft.com/office/drawing/2016/5/13/chartex" xmlns:cx8="http://schemas.microsoft.com/office/drawing/2016/5/14/chartex" xmlns:mc="http://schemas.openxmlformats.org/markup-compatibility/2006" xmlns:aink="http://schemas.microsoft.com/office/drawing/2016/ink" xmlns:am3d="http://schemas.microsoft.com/office/drawing/2017/model3d" xmlns:o="urn:schemas-microsoft-com:office:office" xmlns:r="http://schemas.openxmlformats.org/officeDocument/2006/relationships" xmlns:m="http://schemas.openxmlformats.org/officeDocument/2006/math" xmlns:v="urn:schemas-microsoft-com:vml" xmlns:wp14="http://schemas.microsoft.com/office/word/2010/wordprocessingDrawing" xmlns:wp="http://schemas.openxmlformats.org/drawingml/2006/wordprocessingDrawing" xmlns:w10="urn:schemas-microsoft-com:office:word" xmlns:w="http://schemas.openxmlformats.org/wordprocessingml/2006/main" xmlns:w14="http://schemas.microsoft.com/office/word/2010/wordml" xmlns:w15="http://schemas.microsoft.com/office/word/2012/wordml" xmlns:w16cex="http://schemas.microsoft.com/office/word/2018/wordml/cex" xmlns:w16cid="http://schemas.microsoft.com/office/word/2016/wordml/cid" xmlns:w16="http://schemas.microsoft.com/office/word/2018/wordml" xmlns:w16se="http://schemas.microsoft.com/office/word/2015/wordml/symex" xmlns:wpg="http://schemas.microsoft.com/office/word/2010/wordprocessingGroup" xmlns:wpi="http://schemas.microsoft.com/office/word/2010/wordprocessingInk" xmlns:wne="http://schemas.microsoft.com/office/word/2006/wordml" xmlns:wps="http://schemas.microsoft.com/office/word/2010/wordprocessingShape" mc:Ignorable="w14 w15 w16se w16cid w16 w16cex wp14">
   <w:body>
     <w:p>
       <w:pPr>
@@ -23,14 +23,12 @@
           <w:sz w:val="40"/>
         </w:rPr>
       </w:pPr>
-      <w:proofErr w:type="gramStart"/>
       <w:r>
         <w:rPr>
           <w:sz w:val="40"/>
         </w:rPr>
         <w:t>for</w:t>
       </w:r>
-      <w:proofErr w:type="gramEnd"/>
     </w:p>
     <w:p>
       <w:pPr>
@@ -61,29 +59,8 @@
       <w:r>
         <w:t xml:space="preserve">Prepared by </w:t>
       </w:r>
-      <w:proofErr w:type="spellStart"/>
-      <w:r>
-        <w:t>Rafat</w:t>
-      </w:r>
-      <w:proofErr w:type="spellEnd"/>
-      <w:r>
-        <w:t xml:space="preserve"> </w:t>
-      </w:r>
-      <w:proofErr w:type="spellStart"/>
-      <w:r>
-        <w:t>Munshi</w:t>
-      </w:r>
-      <w:proofErr w:type="spellEnd"/>
-      <w:r>
-        <w:t xml:space="preserve">, </w:t>
-      </w:r>
-      <w:proofErr w:type="spellStart"/>
-      <w:r>
-        <w:t>Aysha</w:t>
-      </w:r>
-      <w:proofErr w:type="spellEnd"/>
-      <w:r>
-        <w:t xml:space="preserve"> Khan</w:t>
+      <w:r>
+        <w:t>Rafat Munshi</w:t>
       </w:r>
     </w:p>
     <w:p>
@@ -91,21 +68,13 @@
         <w:pStyle w:val="ByLine"/>
       </w:pPr>
       <w:r>
-        <w:t>Department of Computer Engineering, ZHCET</w:t>
+        <w:t>Aug 20, 2016</w:t>
       </w:r>
     </w:p>
     <w:p>
       <w:pPr>
         <w:pStyle w:val="ByLine"/>
       </w:pPr>
-      <w:r>
-        <w:t>Aug 20, 2016</w:t>
-      </w:r>
-    </w:p>
-    <w:p>
-      <w:pPr>
-        <w:pStyle w:val="ByLine"/>
-      </w:pPr>
     </w:p>
     <w:p>
       <w:pPr>
@@ -114,7 +83,7 @@
           <w:sz w:val="32"/>
         </w:rPr>
         <w:sectPr>
-          <w:footerReference w:type="default" r:id="rId8"/>
+          <w:footerReference w:type="default" r:id="rId7"/>
           <w:pgSz w:w="12240" w:h="15840" w:code="1"/>
           <w:pgMar w:top="1440" w:right="1440" w:bottom="1440" w:left="1440" w:header="720" w:footer="720" w:gutter="0"/>
           <w:pgNumType w:fmt="lowerRoman" w:start="1"/>
@@ -922,11 +891,6 @@
           <w:noProof/>
         </w:rPr>
         <w:tab/>
-      </w:r>
-      <w:r>
-        <w:rPr>
-          <w:noProof/>
-        </w:rPr>
         <w:t>Forgot password feature</w:t>
       </w:r>
       <w:r>
@@ -1271,8 +1235,8 @@
     <w:p>
       <w:pPr>
         <w:sectPr>
-          <w:headerReference w:type="default" r:id="rId9"/>
-          <w:footerReference w:type="default" r:id="rId10"/>
+          <w:headerReference w:type="default" r:id="rId8"/>
+          <w:footerReference w:type="default" r:id="rId9"/>
           <w:pgSz w:w="12240" w:h="15840" w:code="1"/>
           <w:pgMar w:top="1440" w:right="1440" w:bottom="1440" w:left="1440" w:header="720" w:footer="720" w:gutter="0"/>
           <w:pgNumType w:fmt="lowerRoman"/>
@@ -1389,23 +1353,7 @@
         <w:fldChar w:fldCharType="end"/>
       </w:r>
       <w:r>
-        <w:t xml:space="preserve"> for </w:t>
-      </w:r>
-      <w:proofErr w:type="gramStart"/>
-      <w:r>
-        <w:t>a</w:t>
-      </w:r>
-      <w:proofErr w:type="gramEnd"/>
-      <w:r>
-        <w:t xml:space="preserve"> </w:t>
-      </w:r>
-      <w:proofErr w:type="spellStart"/>
-      <w:r>
-        <w:t>a</w:t>
-      </w:r>
-      <w:proofErr w:type="spellEnd"/>
-      <w:r>
-        <w:t xml:space="preserve"> student of the university as well as the administrator of the application. This system will be designed to register students for the particular semesters in the various courses offered by the University. It shall provide a one stop place for students to register, view and edit their details as well as the admin for viewing all students in the course and edit student and course information, which would have been much difficult with paper work and files. By maximizing the student’s and admin’s work efficiency, the system will meet the university’s needs and requirements while remaining easy to understand and use.</w:t>
+        <w:t xml:space="preserve"> for a a student of the university as well as the administrator of the application. This system will be designed to register students for the particular semesters in the various courses offered by the University. It shall provide a one stop place for students to register, view and edit their details as well as the admin for viewing all students in the course and edit student and course information, which would have been much difficult with paper work and files. By maximizing the student’s and admin’s work efficiency, the system will meet the university’s needs and requirements while remaining easy to understand and use.</w:t>
       </w:r>
     </w:p>
     <w:p>
@@ -1426,15 +1374,7 @@
         <w:fldChar w:fldCharType="end"/>
       </w:r>
       <w:r>
-        <w:t xml:space="preserve"> containing a list of courses with their maximum limit, </w:t>
-      </w:r>
-      <w:proofErr w:type="gramStart"/>
-      <w:r>
-        <w:t>All</w:t>
-      </w:r>
-      <w:proofErr w:type="gramEnd"/>
-      <w:r>
-        <w:t xml:space="preserve"> student details, and hostel details.</w:t>
+        <w:t xml:space="preserve"> containing a list of courses with their maximum limit, All student details, and hostel details.</w:t>
       </w:r>
     </w:p>
     <w:p>
@@ -1457,47 +1397,19 @@
       </w:pPr>
       <w:bookmarkStart w:id="17" w:name="_Toc439994673"/>
       <w:bookmarkStart w:id="18" w:name="_Toc441230978"/>
-      <w:proofErr w:type="gramStart"/>
-      <w:r>
-        <w:t>IEEE.</w:t>
-      </w:r>
-      <w:proofErr w:type="gramEnd"/>
-      <w:r>
-        <w:t xml:space="preserve"> </w:t>
+      <w:r>
+        <w:t xml:space="preserve">IEEE. </w:t>
       </w:r>
       <w:r>
         <w:rPr>
           <w:i/>
           <w:iCs/>
         </w:rPr>
-        <w:t xml:space="preserve">IEEE </w:t>
-      </w:r>
-      <w:proofErr w:type="spellStart"/>
-      <w:proofErr w:type="gramStart"/>
-      <w:r>
-        <w:rPr>
-          <w:i/>
-          <w:iCs/>
-        </w:rPr>
-        <w:t>Std</w:t>
-      </w:r>
-      <w:proofErr w:type="spellEnd"/>
-      <w:proofErr w:type="gramEnd"/>
-      <w:r>
-        <w:rPr>
-          <w:i/>
-          <w:iCs/>
-        </w:rPr>
-        <w:t xml:space="preserve"> 830-1998 IEEE Recommended Practice for Software Requirements Specifications.</w:t>
-      </w:r>
-      <w:r>
-        <w:t xml:space="preserve"> </w:t>
-      </w:r>
-      <w:proofErr w:type="gramStart"/>
-      <w:r>
-        <w:t>IEEE Computer Society, 1998.</w:t>
-      </w:r>
-      <w:proofErr w:type="gramEnd"/>
+        <w:t>IEEE Std 830-1998 IEEE Recommended Practice for Software Requirements Specifications.</w:t>
+      </w:r>
+      <w:r>
+        <w:t xml:space="preserve"> IEEE Computer Society, 1998.</w:t>
+      </w:r>
     </w:p>
     <w:p>
       <w:pPr>
@@ -1551,7 +1463,7 @@
           <w:noProof/>
         </w:rPr>
         <w:drawing>
-          <wp:inline distT="0" distB="0" distL="0" distR="0">
+          <wp:inline distT="0" distB="0" distL="0" distR="0" wp14:anchorId="65497FC3" wp14:editId="4FB75500">
             <wp:extent cx="3886200" cy="4210050"/>
             <wp:effectExtent l="0" t="0" r="0" b="0"/>
             <wp:docPr id="1" name="Picture 1" descr="use case"/>
@@ -1568,7 +1480,7 @@
                     </pic:cNvPicPr>
                   </pic:nvPicPr>
                   <pic:blipFill>
-                    <a:blip r:embed="rId11">
+                    <a:blip r:embed="rId10">
                       <a:extLst>
                         <a:ext uri="{28A0092B-C50C-407E-A947-70E740481C1C}">
                           <a14:useLocalDpi xmlns:a14="http://schemas.microsoft.com/office/drawing/2010/main" val="0"/>
@@ -1612,27 +1524,14 @@
       <w:r>
         <w:t xml:space="preserve">Figure </w:t>
       </w:r>
-      <w:r>
-        <w:fldChar w:fldCharType="begin"/>
-      </w:r>
-      <w:r>
-        <w:instrText xml:space="preserve"> SEQ Figure \* ARABIC </w:instrText>
-      </w:r>
-      <w:r>
-        <w:fldChar w:fldCharType="separate"/>
-      </w:r>
-      <w:r>
-        <w:rPr>
-          <w:noProof/>
-        </w:rPr>
-        <w:t>1</w:t>
-      </w:r>
-      <w:r>
-        <w:rPr>
-          <w:noProof/>
-        </w:rPr>
-        <w:fldChar w:fldCharType="end"/>
-      </w:r>
+      <w:fldSimple w:instr=" SEQ Figure \* ARABIC ">
+        <w:r>
+          <w:rPr>
+            <w:noProof/>
+          </w:rPr>
+          <w:t>1</w:t>
+        </w:r>
+      </w:fldSimple>
       <w:r>
         <w:t xml:space="preserve"> - System Environment</w:t>
       </w:r>
@@ -1761,7 +1660,7 @@
           <w:noProof/>
         </w:rPr>
         <w:drawing>
-          <wp:anchor distT="0" distB="0" distL="114300" distR="114300" simplePos="0" relativeHeight="251660800" behindDoc="0" locked="0" layoutInCell="1" allowOverlap="1" wp14:anchorId="79B5AEA9" wp14:editId="49FA8BD8">
+          <wp:anchor distT="0" distB="0" distL="114300" distR="114300" simplePos="0" relativeHeight="251660800" behindDoc="0" locked="0" layoutInCell="1" allowOverlap="1" wp14:anchorId="4744AFD3" wp14:editId="311A0ECA">
             <wp:simplePos x="0" y="0"/>
             <wp:positionH relativeFrom="margin">
               <wp:posOffset>-76200</wp:posOffset>
@@ -1786,7 +1685,7 @@
                     </pic:cNvPicPr>
                   </pic:nvPicPr>
                   <pic:blipFill>
-                    <a:blip r:embed="rId12">
+                    <a:blip r:embed="rId11">
                       <a:extLst>
                         <a:ext uri="{28A0092B-C50C-407E-A947-70E740481C1C}">
                           <a14:useLocalDpi xmlns:a14="http://schemas.microsoft.com/office/drawing/2010/main" val="0"/>
@@ -1857,7 +1756,7 @@
           <w:noProof/>
         </w:rPr>
         <w:drawing>
-          <wp:inline distT="0" distB="0" distL="0" distR="0">
+          <wp:inline distT="0" distB="0" distL="0" distR="0" wp14:anchorId="4FB62CC1" wp14:editId="1ADFCBFF">
             <wp:extent cx="8877300" cy="3562350"/>
             <wp:effectExtent l="0" t="0" r="0" b="0"/>
             <wp:docPr id="3" name="Picture 3" descr="DFD0"/>
@@ -1874,7 +1773,7 @@
                     </pic:cNvPicPr>
                   </pic:nvPicPr>
                   <pic:blipFill>
-                    <a:blip r:embed="rId12">
+                    <a:blip r:embed="rId11">
                       <a:extLst>
                         <a:ext uri="{28A0092B-C50C-407E-A947-70E740481C1C}">
                           <a14:useLocalDpi xmlns:a14="http://schemas.microsoft.com/office/drawing/2010/main" val="0"/>
@@ -1944,23 +1843,7 @@
         <w:spacing w:line="480" w:lineRule="auto"/>
       </w:pPr>
       <w:r>
-        <w:t xml:space="preserve">It is required to implement this web application on </w:t>
-      </w:r>
-      <w:proofErr w:type="spellStart"/>
-      <w:r>
-        <w:t>Php</w:t>
-      </w:r>
-      <w:proofErr w:type="spellEnd"/>
-      <w:r>
-        <w:t xml:space="preserve"> and </w:t>
-      </w:r>
-      <w:proofErr w:type="spellStart"/>
-      <w:r>
-        <w:t>mysql</w:t>
-      </w:r>
-      <w:proofErr w:type="spellEnd"/>
-      <w:r>
-        <w:t xml:space="preserve"> database along with an appealing user interface and should be cross browser compatible</w:t>
+        <w:t>It is required to implement this web application on Php and mysql database along with an appealing user interface and should be cross browser compatible</w:t>
       </w:r>
     </w:p>
     <w:p>
@@ -2012,13 +1895,12 @@
       <w:pPr>
         <w:spacing w:line="480" w:lineRule="auto"/>
       </w:pPr>
-      <w:bookmarkStart w:id="30" w:name="_GoBack"/>
       <w:r>
         <w:rPr>
           <w:noProof/>
         </w:rPr>
         <w:drawing>
-          <wp:inline distT="0" distB="0" distL="0" distR="0" wp14:anchorId="6AE13897" wp14:editId="5D44E760">
+          <wp:inline distT="0" distB="0" distL="0" distR="0" wp14:anchorId="16A1ADFC" wp14:editId="539C66CD">
             <wp:extent cx="3895725" cy="4059182"/>
             <wp:effectExtent l="0" t="0" r="0" b="0"/>
             <wp:docPr id="4" name="Picture 4"/>
@@ -2035,7 +1917,7 @@
                     </pic:cNvPicPr>
                   </pic:nvPicPr>
                   <pic:blipFill>
-                    <a:blip r:embed="rId13">
+                    <a:blip r:embed="rId12">
                       <a:extLst>
                         <a:ext uri="{28A0092B-C50C-407E-A947-70E740481C1C}">
                           <a14:useLocalDpi xmlns:a14="http://schemas.microsoft.com/office/drawing/2010/main" val="0"/>
@@ -2066,20 +1948,14 @@
           </wp:inline>
         </w:drawing>
       </w:r>
-      <w:bookmarkEnd w:id="30"/>
     </w:p>
     <w:p>
       <w:pPr>
         <w:spacing w:line="480" w:lineRule="auto"/>
       </w:pPr>
-      <w:proofErr w:type="gramStart"/>
       <w:r>
         <w:lastRenderedPageBreak/>
-        <w:t>An interface for signing up into the system for a student.</w:t>
-      </w:r>
-      <w:proofErr w:type="gramEnd"/>
-      <w:r>
-        <w:t xml:space="preserve"> This should be the home page. It should take inputs as shown in the figure</w:t>
+        <w:t>An interface for signing up into the system for a student. This should be the home page. It should take inputs as shown in the figure</w:t>
       </w:r>
     </w:p>
     <w:p>
@@ -2131,7 +2007,7 @@
           <w:noProof/>
         </w:rPr>
         <w:drawing>
-          <wp:inline distT="0" distB="0" distL="0" distR="0" wp14:anchorId="45CD0E93" wp14:editId="66B4E6E8">
+          <wp:inline distT="0" distB="0" distL="0" distR="0" wp14:anchorId="3220A08A" wp14:editId="28BB8E59">
             <wp:extent cx="6124575" cy="4467225"/>
             <wp:effectExtent l="0" t="0" r="0" b="0"/>
             <wp:docPr id="5" name="Picture 5"/>
@@ -2148,7 +2024,7 @@
                     </pic:cNvPicPr>
                   </pic:nvPicPr>
                   <pic:blipFill>
-                    <a:blip r:embed="rId14">
+                    <a:blip r:embed="rId13">
                       <a:extLst>
                         <a:ext uri="{28A0092B-C50C-407E-A947-70E740481C1C}">
                           <a14:useLocalDpi xmlns:a14="http://schemas.microsoft.com/office/drawing/2010/main" val="0"/>
@@ -2186,17 +2062,7 @@
       </w:pPr>
       <w:r>
         <w:lastRenderedPageBreak/>
-        <w:t xml:space="preserve">A next interface to complete registering other details and registering in a </w:t>
-      </w:r>
-      <w:proofErr w:type="spellStart"/>
-      <w:proofErr w:type="gramStart"/>
-      <w:r>
-        <w:t>sem</w:t>
-      </w:r>
-      <w:proofErr w:type="spellEnd"/>
-      <w:proofErr w:type="gramEnd"/>
-      <w:r>
-        <w:t xml:space="preserve"> of a course.</w:t>
+        <w:t>A next interface to complete registering other details and registering in a sem of a course.</w:t>
       </w:r>
     </w:p>
     <w:p>
@@ -2213,7 +2079,7 @@
           <w:noProof/>
         </w:rPr>
         <w:drawing>
-          <wp:inline distT="0" distB="0" distL="0" distR="0" wp14:anchorId="7B54B3DF" wp14:editId="7B8567CC">
+          <wp:inline distT="0" distB="0" distL="0" distR="0" wp14:anchorId="3E50B95C" wp14:editId="39E3CDC6">
             <wp:extent cx="5972175" cy="5553075"/>
             <wp:effectExtent l="0" t="0" r="0" b="0"/>
             <wp:docPr id="6" name="Picture 6"/>
@@ -2230,7 +2096,7 @@
                     </pic:cNvPicPr>
                   </pic:nvPicPr>
                   <pic:blipFill>
-                    <a:blip r:embed="rId15">
+                    <a:blip r:embed="rId14">
                       <a:extLst>
                         <a:ext uri="{28A0092B-C50C-407E-A947-70E740481C1C}">
                           <a14:useLocalDpi xmlns:a14="http://schemas.microsoft.com/office/drawing/2010/main" val="0"/>
@@ -2270,15 +2136,7 @@
         <w:tab/>
       </w:r>
       <w:r>
-        <w:t xml:space="preserve">After successfully completing registration, the system should open up a </w:t>
-      </w:r>
-      <w:proofErr w:type="spellStart"/>
-      <w:r>
-        <w:t>pdf</w:t>
-      </w:r>
-      <w:proofErr w:type="spellEnd"/>
-      <w:r>
-        <w:t xml:space="preserve"> with confirmation message and other details like shown in the figure.</w:t>
+        <w:t>After successfully completing registration, the system should open up a pdf with confirmation message and other details like shown in the figure.</w:t>
       </w:r>
     </w:p>
     <w:p>
@@ -2291,7 +2149,7 @@
         </w:rPr>
         <w:lastRenderedPageBreak/>
         <w:drawing>
-          <wp:inline distT="0" distB="0" distL="0" distR="0" wp14:anchorId="6DEBC25C" wp14:editId="088C2834">
+          <wp:inline distT="0" distB="0" distL="0" distR="0" wp14:anchorId="7359E61D" wp14:editId="5ADDE7C9">
             <wp:extent cx="3295650" cy="2926619"/>
             <wp:effectExtent l="0" t="0" r="0" b="7620"/>
             <wp:docPr id="7" name="Picture 7"/>
@@ -2308,7 +2166,7 @@
                     </pic:cNvPicPr>
                   </pic:nvPicPr>
                   <pic:blipFill>
-                    <a:blip r:embed="rId16">
+                    <a:blip r:embed="rId15">
                       <a:extLst>
                         <a:ext uri="{28A0092B-C50C-407E-A947-70E740481C1C}">
                           <a14:useLocalDpi xmlns:a14="http://schemas.microsoft.com/office/drawing/2010/main" val="0"/>
@@ -2368,7 +2226,7 @@
         </w:rPr>
         <w:lastRenderedPageBreak/>
         <w:drawing>
-          <wp:inline distT="0" distB="0" distL="0" distR="0" wp14:anchorId="640D3FBD" wp14:editId="6B532D3E">
+          <wp:inline distT="0" distB="0" distL="0" distR="0" wp14:anchorId="0E11F09A" wp14:editId="6147EA9B">
             <wp:extent cx="6115050" cy="4476750"/>
             <wp:effectExtent l="0" t="0" r="0" b="0"/>
             <wp:docPr id="8" name="Picture 8"/>
@@ -2385,7 +2243,7 @@
                     </pic:cNvPicPr>
                   </pic:nvPicPr>
                   <pic:blipFill>
-                    <a:blip r:embed="rId17">
+                    <a:blip r:embed="rId16">
                       <a:extLst>
                         <a:ext uri="{28A0092B-C50C-407E-A947-70E740481C1C}">
                           <a14:useLocalDpi xmlns:a14="http://schemas.microsoft.com/office/drawing/2010/main" val="0"/>
@@ -2445,7 +2303,7 @@
         </w:rPr>
         <w:lastRenderedPageBreak/>
         <w:drawing>
-          <wp:inline distT="0" distB="0" distL="0" distR="0" wp14:anchorId="74AEA2A8" wp14:editId="6AA30BA7">
+          <wp:inline distT="0" distB="0" distL="0" distR="0" wp14:anchorId="1F003206" wp14:editId="658BD15E">
             <wp:extent cx="3900505" cy="3324225"/>
             <wp:effectExtent l="0" t="0" r="5080" b="0"/>
             <wp:docPr id="9" name="Picture 9"/>
@@ -2462,7 +2320,7 @@
                     </pic:cNvPicPr>
                   </pic:nvPicPr>
                   <pic:blipFill>
-                    <a:blip r:embed="rId18">
+                    <a:blip r:embed="rId17">
                       <a:extLst>
                         <a:ext uri="{28A0092B-C50C-407E-A947-70E740481C1C}">
                           <a14:useLocalDpi xmlns:a14="http://schemas.microsoft.com/office/drawing/2010/main" val="0"/>
@@ -2514,7 +2372,7 @@
           <w:noProof/>
         </w:rPr>
         <w:drawing>
-          <wp:inline distT="0" distB="0" distL="0" distR="0" wp14:anchorId="7A809DDB" wp14:editId="3334D1C5">
+          <wp:inline distT="0" distB="0" distL="0" distR="0" wp14:anchorId="3FEBDE09" wp14:editId="56B1E5C5">
             <wp:extent cx="6124575" cy="1162050"/>
             <wp:effectExtent l="0" t="0" r="0" b="0"/>
             <wp:docPr id="10" name="Picture 10"/>
@@ -2531,7 +2389,7 @@
                     </pic:cNvPicPr>
                   </pic:nvPicPr>
                   <pic:blipFill>
-                    <a:blip r:embed="rId19">
+                    <a:blip r:embed="rId18">
                       <a:extLst>
                         <a:ext uri="{28A0092B-C50C-407E-A947-70E740481C1C}">
                           <a14:useLocalDpi xmlns:a14="http://schemas.microsoft.com/office/drawing/2010/main" val="0"/>
@@ -2581,7 +2439,7 @@
         </w:rPr>
         <w:lastRenderedPageBreak/>
         <w:drawing>
-          <wp:inline distT="0" distB="0" distL="0" distR="0" wp14:anchorId="1C46B8D3" wp14:editId="602D2A20">
+          <wp:inline distT="0" distB="0" distL="0" distR="0" wp14:anchorId="01C8A2FE" wp14:editId="09219762">
             <wp:extent cx="3638550" cy="2835013"/>
             <wp:effectExtent l="0" t="0" r="0" b="3810"/>
             <wp:docPr id="11" name="Picture 11"/>
@@ -2598,7 +2456,7 @@
                     </pic:cNvPicPr>
                   </pic:nvPicPr>
                   <pic:blipFill>
-                    <a:blip r:embed="rId20">
+                    <a:blip r:embed="rId19">
                       <a:extLst>
                         <a:ext uri="{28A0092B-C50C-407E-A947-70E740481C1C}">
                           <a14:useLocalDpi xmlns:a14="http://schemas.microsoft.com/office/drawing/2010/main" val="0"/>
@@ -2634,13 +2492,8 @@
       <w:pPr>
         <w:spacing w:line="480" w:lineRule="auto"/>
       </w:pPr>
-      <w:proofErr w:type="gramStart"/>
-      <w:r>
-        <w:t>The interface for the admin to search and view details of a particular student.</w:t>
-      </w:r>
-      <w:proofErr w:type="gramEnd"/>
-      <w:r>
-        <w:t xml:space="preserve"> After this the admin should be able to similarly be able to edit the student’s details.</w:t>
+      <w:r>
+        <w:t>The interface for the admin to search and view details of a particular student. After this the admin should be able to similarly be able to edit the student’s details.</w:t>
       </w:r>
     </w:p>
     <w:p>
@@ -2663,7 +2516,7 @@
         </w:rPr>
         <w:lastRenderedPageBreak/>
         <w:drawing>
-          <wp:inline distT="0" distB="0" distL="0" distR="0" wp14:anchorId="719BF577" wp14:editId="0724D11E">
+          <wp:inline distT="0" distB="0" distL="0" distR="0" wp14:anchorId="68B94B6A" wp14:editId="278F16EA">
             <wp:extent cx="3914775" cy="4025050"/>
             <wp:effectExtent l="0" t="0" r="0" b="0"/>
             <wp:docPr id="12" name="Picture 12"/>
@@ -2680,7 +2533,7 @@
                     </pic:cNvPicPr>
                   </pic:nvPicPr>
                   <pic:blipFill>
-                    <a:blip r:embed="rId21">
+                    <a:blip r:embed="rId20">
                       <a:extLst>
                         <a:ext uri="{28A0092B-C50C-407E-A947-70E740481C1C}">
                           <a14:useLocalDpi xmlns:a14="http://schemas.microsoft.com/office/drawing/2010/main" val="0"/>
@@ -2729,7 +2582,7 @@
           <w:noProof/>
         </w:rPr>
         <w:drawing>
-          <wp:inline distT="0" distB="0" distL="0" distR="0" wp14:anchorId="5E724D1E" wp14:editId="62056F68">
+          <wp:inline distT="0" distB="0" distL="0" distR="0" wp14:anchorId="376ECB67" wp14:editId="307DF155">
             <wp:extent cx="3432542" cy="3076575"/>
             <wp:effectExtent l="0" t="0" r="0" b="0"/>
             <wp:docPr id="13" name="Picture 13"/>
@@ -2746,7 +2599,7 @@
                     </pic:cNvPicPr>
                   </pic:nvPicPr>
                   <pic:blipFill>
-                    <a:blip r:embed="rId22">
+                    <a:blip r:embed="rId21">
                       <a:extLst>
                         <a:ext uri="{28A0092B-C50C-407E-A947-70E740481C1C}">
                           <a14:useLocalDpi xmlns:a14="http://schemas.microsoft.com/office/drawing/2010/main" val="0"/>
@@ -2803,7 +2656,7 @@
           <w:numId w:val="0"/>
         </w:numPr>
       </w:pPr>
-      <w:bookmarkStart w:id="31" w:name="_Toc77487629"/>
+      <w:bookmarkStart w:id="30" w:name="_Toc77487629"/>
       <w:r>
         <w:t>3.</w:t>
       </w:r>
@@ -2828,46 +2681,38 @@
       <w:pPr>
         <w:pStyle w:val="Heading2"/>
       </w:pPr>
-      <w:bookmarkStart w:id="32" w:name="_Toc439994685"/>
-      <w:bookmarkStart w:id="33" w:name="_Toc441230989"/>
+      <w:bookmarkStart w:id="31" w:name="_Toc439994685"/>
+      <w:bookmarkStart w:id="32" w:name="_Toc441230989"/>
       <w:r>
         <w:t>Software Interfaces</w:t>
       </w:r>
+      <w:bookmarkEnd w:id="31"/>
       <w:bookmarkEnd w:id="32"/>
+    </w:p>
+    <w:p>
+      <w:pPr>
+        <w:spacing w:line="480" w:lineRule="auto"/>
+      </w:pPr>
+      <w:r>
+        <w:t>Only external interface should be the student database with all student’s, courses’ and hostel details.</w:t>
+      </w:r>
+    </w:p>
+    <w:p>
+      <w:pPr>
+        <w:pStyle w:val="template"/>
+      </w:pPr>
+    </w:p>
+    <w:p>
+      <w:pPr>
+        <w:pStyle w:val="Heading1"/>
+      </w:pPr>
+      <w:bookmarkStart w:id="33" w:name="_Toc439994687"/>
+      <w:bookmarkStart w:id="34" w:name="_Toc441230991"/>
+      <w:r>
+        <w:t>System Features</w:t>
+      </w:r>
       <w:bookmarkEnd w:id="33"/>
-    </w:p>
-    <w:p>
-      <w:pPr>
-        <w:spacing w:line="480" w:lineRule="auto"/>
-      </w:pPr>
-      <w:r>
-        <w:t xml:space="preserve">Only external interface should be the student database with all </w:t>
-      </w:r>
-      <w:proofErr w:type="gramStart"/>
-      <w:r>
-        <w:t>student’s</w:t>
-      </w:r>
-      <w:proofErr w:type="gramEnd"/>
-      <w:r>
-        <w:t>, courses’ and hostel details.</w:t>
-      </w:r>
-    </w:p>
-    <w:p>
-      <w:pPr>
-        <w:pStyle w:val="template"/>
-      </w:pPr>
-    </w:p>
-    <w:p>
-      <w:pPr>
-        <w:pStyle w:val="Heading1"/>
-      </w:pPr>
-      <w:bookmarkStart w:id="34" w:name="_Toc439994687"/>
-      <w:bookmarkStart w:id="35" w:name="_Toc441230991"/>
-      <w:r>
-        <w:t>System Features</w:t>
-      </w:r>
       <w:bookmarkEnd w:id="34"/>
-      <w:bookmarkEnd w:id="35"/>
       <w:r>
         <w:t xml:space="preserve"> </w:t>
       </w:r>
@@ -2891,7 +2736,7 @@
       <w:r>
         <w:t>Functional Requirements Specification</w:t>
       </w:r>
-      <w:bookmarkEnd w:id="31"/>
+      <w:bookmarkEnd w:id="30"/>
       <w:r>
         <w:t xml:space="preserve"> </w:t>
       </w:r>
@@ -2908,7 +2753,7 @@
       <w:pPr>
         <w:pStyle w:val="Heading3"/>
       </w:pPr>
-      <w:bookmarkStart w:id="36" w:name="_Toc77487630"/>
+      <w:bookmarkStart w:id="35" w:name="_Toc77487630"/>
       <w:r>
         <w:t>Student</w:t>
       </w:r>
@@ -2924,7 +2769,7 @@
       <w:r>
         <w:t xml:space="preserve"> Use Case</w:t>
       </w:r>
-      <w:bookmarkEnd w:id="36"/>
+      <w:bookmarkEnd w:id="35"/>
     </w:p>
     <w:p/>
     <w:p>
@@ -2934,7 +2779,7 @@
           <w:sz w:val="24"/>
         </w:rPr>
       </w:pPr>
-      <w:bookmarkStart w:id="37" w:name="_Toc77487631"/>
+      <w:bookmarkStart w:id="36" w:name="_Toc77487631"/>
       <w:r>
         <w:rPr>
           <w:b w:val="0"/>
@@ -2948,7 +2793,7 @@
         </w:rPr>
         <w:t xml:space="preserve"> </w:t>
       </w:r>
-      <w:bookmarkEnd w:id="37"/>
+      <w:bookmarkEnd w:id="36"/>
       <w:r>
         <w:rPr>
           <w:sz w:val="24"/>
@@ -2999,7 +2844,7 @@
         <mc:AlternateContent>
           <mc:Choice Requires="wpg">
             <w:drawing>
-              <wp:anchor distT="0" distB="0" distL="114300" distR="114300" simplePos="0" relativeHeight="251656704" behindDoc="0" locked="0" layoutInCell="1" allowOverlap="1">
+              <wp:anchor distT="0" distB="0" distL="114300" distR="114300" simplePos="0" relativeHeight="251656704" behindDoc="0" locked="0" layoutInCell="1" allowOverlap="1" wp14:anchorId="6AA00538" wp14:editId="17F53027">
                 <wp:simplePos x="0" y="0"/>
                 <wp:positionH relativeFrom="column">
                   <wp:posOffset>171450</wp:posOffset>
@@ -3360,20 +3205,20 @@
           </mc:Choice>
           <mc:Fallback>
             <w:pict>
-              <v:group id="Group 117" o:spid="_x0000_s1026" style="position:absolute;margin-left:13.5pt;margin-top:16.65pt;width:294.75pt;height:117.9pt;z-index:251656704" coordorigin="2115,10755" coordsize="5340,1845" o:gfxdata="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">
-                <v:group id="Group 118" o:spid="_x0000_s1027" style="position:absolute;left:2595;top:10755;width:480;height:1245" coordorigin="2595,10560" coordsize="720,1440" o:gfxdata="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">
-                  <v:oval id="Oval 119" o:spid="_x0000_s1028" style="position:absolute;left:2775;top:10560;width:360;height:360;visibility:visible;mso-wrap-style:square;v-text-anchor:top" o:gfxdata="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"/>
-                  <v:line id="Line 120" o:spid="_x0000_s1029" style="position:absolute;visibility:visible;mso-wrap-style:square" from="2955,10920" to="2955,11640" o:connectortype="straight" o:gfxdata="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"/>
-                  <v:line id="Line 121" o:spid="_x0000_s1030" style="position:absolute;visibility:visible;mso-wrap-style:square" from="2595,11100" to="3315,11100" o:connectortype="straight" o:gfxdata="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"/>
-                  <v:line id="Line 122" o:spid="_x0000_s1031" style="position:absolute;flip:x;visibility:visible;mso-wrap-style:square" from="2595,11640" to="2955,12000" o:connectortype="straight" o:gfxdata="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"/>
-                  <v:line id="Line 123" o:spid="_x0000_s1032" style="position:absolute;visibility:visible;mso-wrap-style:square" from="2955,11640" to="3315,12000" o:connectortype="straight" o:gfxdata="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"/>
+              <v:group w14:anchorId="6AA00538" id="Group 117" o:spid="_x0000_s1026" style="position:absolute;margin-left:13.5pt;margin-top:16.65pt;width:294.75pt;height:117.9pt;z-index:251656704" coordorigin="2115,10755" coordsize="5340,1845" o:gfxdata="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">
+                <v:group id="Group 118" o:spid="_x0000_s1027" style="position:absolute;left:2595;top:10755;width:480;height:1245" coordorigin="2595,10560" coordsize="720,1440" o:gfxdata="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">
+                  <v:oval id="Oval 119" o:spid="_x0000_s1028" style="position:absolute;left:2775;top:10560;width:360;height:360;visibility:visible;mso-wrap-style:square;v-text-anchor:top" o:gfxdata="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"/>
+                  <v:line id="Line 120" o:spid="_x0000_s1029" style="position:absolute;visibility:visible;mso-wrap-style:square" from="2955,10920" to="2955,11640" o:connectortype="straight" o:gfxdata="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"/>
+                  <v:line id="Line 121" o:spid="_x0000_s1030" style="position:absolute;visibility:visible;mso-wrap-style:square" from="2595,11100" to="3315,11100" o:connectortype="straight" o:gfxdata="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"/>
+                  <v:line id="Line 122" o:spid="_x0000_s1031" style="position:absolute;flip:x;visibility:visible;mso-wrap-style:square" from="2595,11640" to="2955,12000" o:connectortype="straight" o:gfxdata="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"/>
+                  <v:line id="Line 123" o:spid="_x0000_s1032" style="position:absolute;visibility:visible;mso-wrap-style:square" from="2955,11640" to="3315,12000" o:connectortype="straight" o:gfxdata="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"/>
                 </v:group>
-                <v:oval id="Oval 124" o:spid="_x0000_s1033" style="position:absolute;left:5010;top:10980;width:2445;height:960;visibility:visible;mso-wrap-style:square;v-text-anchor:top" o:gfxdata="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"/>
+                <v:oval id="Oval 124" o:spid="_x0000_s1033" style="position:absolute;left:5010;top:10980;width:2445;height:960;visibility:visible;mso-wrap-style:square;v-text-anchor:top" o:gfxdata="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"/>
                 <v:shapetype id="_x0000_t202" coordsize="21600,21600" o:spt="202" path="m,l,21600r21600,l21600,xe">
                   <v:stroke joinstyle="miter"/>
                   <v:path gradientshapeok="t" o:connecttype="rect"/>
                 </v:shapetype>
-                <v:shape id="Text Box 125" o:spid="_x0000_s1034" type="#_x0000_t202" style="position:absolute;left:2115;top:12180;width:1425;height:420;visibility:visible;mso-wrap-style:square;v-text-anchor:top" o:gfxdata="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" stroked="f">
+                <v:shape id="Text Box 125" o:spid="_x0000_s1034" type="#_x0000_t202" style="position:absolute;left:2115;top:12180;width:1425;height:420;visibility:visible;mso-wrap-style:square;v-text-anchor:top" o:gfxdata="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" stroked="f">
                   <v:textbox>
                     <w:txbxContent>
                       <w:p>
@@ -3387,7 +3232,7 @@
                     </w:txbxContent>
                   </v:textbox>
                 </v:shape>
-                <v:shape id="Text Box 126" o:spid="_x0000_s1035" type="#_x0000_t202" style="position:absolute;left:5460;top:11190;width:1605;height:540;visibility:visible;mso-wrap-style:square;v-text-anchor:top" o:gfxdata="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" stroked="f">
+                <v:shape id="Text Box 126" o:spid="_x0000_s1035" type="#_x0000_t202" style="position:absolute;left:5460;top:11190;width:1605;height:540;visibility:visible;mso-wrap-style:square;v-text-anchor:top" o:gfxdata="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" stroked="f">
                   <v:textbox>
                     <w:txbxContent>
                       <w:p>
@@ -3401,7 +3246,7 @@
                     </w:txbxContent>
                   </v:textbox>
                 </v:shape>
-                <v:line id="Line 127" o:spid="_x0000_s1036" style="position:absolute;visibility:visible;mso-wrap-style:square" from="3270,11490" to="5025,11490" o:connectortype="straight" o:gfxdata="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"/>
+                <v:line id="Line 127" o:spid="_x0000_s1036" style="position:absolute;visibility:visible;mso-wrap-style:square" from="3270,11490" to="5025,11490" o:connectortype="straight" o:gfxdata="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"/>
                 <w10:wrap type="topAndBottom"/>
               </v:group>
             </w:pict>
@@ -3476,21 +3321,7 @@
         <w:rPr>
           <w:spacing w:val="-3"/>
         </w:rPr>
-        <w:t xml:space="preserve">Check for availability in the course and semester. If already reached the maximum limit then alert user </w:t>
-      </w:r>
-      <w:proofErr w:type="gramStart"/>
-      <w:r>
-        <w:rPr>
-          <w:spacing w:val="-3"/>
-        </w:rPr>
-        <w:t>that registrations</w:t>
-      </w:r>
-      <w:proofErr w:type="gramEnd"/>
-      <w:r>
-        <w:rPr>
-          <w:spacing w:val="-3"/>
-        </w:rPr>
-        <w:t xml:space="preserve"> in the semester is over, and to kindly check the course and semester while registering.</w:t>
+        <w:t>Check for availability in the course and semester. If already reached the maximum limit then alert user that registrations in the semester is over, and to kindly check the course and semester while registering.</w:t>
       </w:r>
     </w:p>
     <w:p>
@@ -3508,21 +3339,7 @@
         <w:rPr>
           <w:spacing w:val="-3"/>
         </w:rPr>
-        <w:t xml:space="preserve">A student should not be able to register in more than one course and is needed to be registered in </w:t>
-      </w:r>
-      <w:proofErr w:type="spellStart"/>
-      <w:r>
-        <w:rPr>
-          <w:spacing w:val="-3"/>
-        </w:rPr>
-        <w:t>atleast</w:t>
-      </w:r>
-      <w:proofErr w:type="spellEnd"/>
-      <w:r>
-        <w:rPr>
-          <w:spacing w:val="-3"/>
-        </w:rPr>
-        <w:t xml:space="preserve"> one course of the university.</w:t>
+        <w:t>A student should not be able to register in more than one course and is needed to be registered in atleast one course of the university.</w:t>
       </w:r>
     </w:p>
     <w:p>
@@ -3540,35 +3357,7 @@
         <w:rPr>
           <w:spacing w:val="-3"/>
         </w:rPr>
-        <w:t xml:space="preserve">If the check is </w:t>
-      </w:r>
-      <w:proofErr w:type="gramStart"/>
-      <w:r>
-        <w:rPr>
-          <w:spacing w:val="-3"/>
-        </w:rPr>
-        <w:t>pass</w:t>
-      </w:r>
-      <w:proofErr w:type="gramEnd"/>
-      <w:r>
-        <w:rPr>
-          <w:spacing w:val="-3"/>
-        </w:rPr>
-        <w:t xml:space="preserve">, successfully register the student and generate and display a </w:t>
-      </w:r>
-      <w:proofErr w:type="spellStart"/>
-      <w:r>
-        <w:rPr>
-          <w:spacing w:val="-3"/>
-        </w:rPr>
-        <w:t>pdf</w:t>
-      </w:r>
-      <w:proofErr w:type="spellEnd"/>
-      <w:r>
-        <w:rPr>
-          <w:spacing w:val="-3"/>
-        </w:rPr>
-        <w:t xml:space="preserve"> for the user as shown in the GUI above.</w:t>
+        <w:t>If the check is pass, successfully register the student and generate and display a pdf for the user as shown in the GUI above.</w:t>
       </w:r>
     </w:p>
     <w:p/>
@@ -3638,7 +3427,7 @@
         <mc:AlternateContent>
           <mc:Choice Requires="wpg">
             <w:drawing>
-              <wp:anchor distT="0" distB="0" distL="114300" distR="114300" simplePos="0" relativeHeight="251657728" behindDoc="0" locked="0" layoutInCell="1" allowOverlap="1">
+              <wp:anchor distT="0" distB="0" distL="114300" distR="114300" simplePos="0" relativeHeight="251657728" behindDoc="0" locked="0" layoutInCell="1" allowOverlap="1" wp14:anchorId="344516D8" wp14:editId="598A2BAB">
                 <wp:simplePos x="0" y="0"/>
                 <wp:positionH relativeFrom="column">
                   <wp:posOffset>171450</wp:posOffset>
@@ -3999,16 +3788,16 @@
           </mc:Choice>
           <mc:Fallback>
             <w:pict>
-              <v:group id="Group 128" o:spid="_x0000_s1037" style="position:absolute;margin-left:13.5pt;margin-top:16.65pt;width:294.75pt;height:117.9pt;z-index:251657728" coordorigin="2115,10755" coordsize="5340,1845" o:gfxdata="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">
-                <v:group id="Group 129" o:spid="_x0000_s1038" style="position:absolute;left:2595;top:10755;width:480;height:1245" coordorigin="2595,10560" coordsize="720,1440" o:gfxdata="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">
-                  <v:oval id="Oval 130" o:spid="_x0000_s1039" style="position:absolute;left:2775;top:10560;width:360;height:360;visibility:visible;mso-wrap-style:square;v-text-anchor:top" o:gfxdata="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"/>
-                  <v:line id="Line 131" o:spid="_x0000_s1040" style="position:absolute;visibility:visible;mso-wrap-style:square" from="2955,10920" to="2955,11640" o:connectortype="straight" o:gfxdata="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"/>
-                  <v:line id="Line 132" o:spid="_x0000_s1041" style="position:absolute;visibility:visible;mso-wrap-style:square" from="2595,11100" to="3315,11100" o:connectortype="straight" o:gfxdata="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"/>
-                  <v:line id="Line 133" o:spid="_x0000_s1042" style="position:absolute;flip:x;visibility:visible;mso-wrap-style:square" from="2595,11640" to="2955,12000" o:connectortype="straight" o:gfxdata="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"/>
-                  <v:line id="Line 134" o:spid="_x0000_s1043" style="position:absolute;visibility:visible;mso-wrap-style:square" from="2955,11640" to="3315,12000" o:connectortype="straight" o:gfxdata="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"/>
+              <v:group w14:anchorId="344516D8" id="Group 128" o:spid="_x0000_s1037" style="position:absolute;margin-left:13.5pt;margin-top:16.65pt;width:294.75pt;height:117.9pt;z-index:251657728" coordorigin="2115,10755" coordsize="5340,1845" o:gfxdata="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">
+                <v:group id="Group 129" o:spid="_x0000_s1038" style="position:absolute;left:2595;top:10755;width:480;height:1245" coordorigin="2595,10560" coordsize="720,1440" o:gfxdata="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">
+                  <v:oval id="Oval 130" o:spid="_x0000_s1039" style="position:absolute;left:2775;top:10560;width:360;height:360;visibility:visible;mso-wrap-style:square;v-text-anchor:top" o:gfxdata="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"/>
+                  <v:line id="Line 131" o:spid="_x0000_s1040" style="position:absolute;visibility:visible;mso-wrap-style:square" from="2955,10920" to="2955,11640" o:connectortype="straight" o:gfxdata="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"/>
+                  <v:line id="Line 132" o:spid="_x0000_s1041" style="position:absolute;visibility:visible;mso-wrap-style:square" from="2595,11100" to="3315,11100" o:connectortype="straight" o:gfxdata="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"/>
+                  <v:line id="Line 133" o:spid="_x0000_s1042" style="position:absolute;flip:x;visibility:visible;mso-wrap-style:square" from="2595,11640" to="2955,12000" o:connectortype="straight" o:gfxdata="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"/>
+                  <v:line id="Line 134" o:spid="_x0000_s1043" style="position:absolute;visibility:visible;mso-wrap-style:square" from="2955,11640" to="3315,12000" o:connectortype="straight" o:gfxdata="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"/>
                 </v:group>
-                <v:oval id="Oval 135" o:spid="_x0000_s1044" style="position:absolute;left:5010;top:10980;width:2445;height:960;visibility:visible;mso-wrap-style:square;v-text-anchor:top" o:gfxdata="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"/>
-                <v:shape id="Text Box 136" o:spid="_x0000_s1045" type="#_x0000_t202" style="position:absolute;left:2115;top:12180;width:1425;height:420;visibility:visible;mso-wrap-style:square;v-text-anchor:top" o:gfxdata="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" stroked="f">
+                <v:oval id="Oval 135" o:spid="_x0000_s1044" style="position:absolute;left:5010;top:10980;width:2445;height:960;visibility:visible;mso-wrap-style:square;v-text-anchor:top" o:gfxdata="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"/>
+                <v:shape id="Text Box 136" o:spid="_x0000_s1045" type="#_x0000_t202" style="position:absolute;left:2115;top:12180;width:1425;height:420;visibility:visible;mso-wrap-style:square;v-text-anchor:top" o:gfxdata="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" stroked="f">
                   <v:textbox>
                     <w:txbxContent>
                       <w:p>
@@ -4022,7 +3811,7 @@
                     </w:txbxContent>
                   </v:textbox>
                 </v:shape>
-                <v:shape id="Text Box 137" o:spid="_x0000_s1046" type="#_x0000_t202" style="position:absolute;left:5460;top:11190;width:1605;height:540;visibility:visible;mso-wrap-style:square;v-text-anchor:top" o:gfxdata="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" stroked="f">
+                <v:shape id="Text Box 137" o:spid="_x0000_s1046" type="#_x0000_t202" style="position:absolute;left:5460;top:11190;width:1605;height:540;visibility:visible;mso-wrap-style:square;v-text-anchor:top" o:gfxdata="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" stroked="f">
                   <v:textbox>
                     <w:txbxContent>
                       <w:p>
@@ -4036,7 +3825,7 @@
                     </w:txbxContent>
                   </v:textbox>
                 </v:shape>
-                <v:line id="Line 138" o:spid="_x0000_s1047" style="position:absolute;visibility:visible;mso-wrap-style:square" from="3270,11490" to="5025,11490" o:connectortype="straight" o:gfxdata="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"/>
+                <v:line id="Line 138" o:spid="_x0000_s1047" style="position:absolute;visibility:visible;mso-wrap-style:square" from="3270,11490" to="5025,11490" o:connectortype="straight" o:gfxdata="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"/>
                 <w10:wrap type="topAndBottom"/>
               </v:group>
             </w:pict>
@@ -4181,7 +3970,7 @@
         <mc:AlternateContent>
           <mc:Choice Requires="wpg">
             <w:drawing>
-              <wp:anchor distT="0" distB="0" distL="114300" distR="114300" simplePos="0" relativeHeight="251658752" behindDoc="0" locked="0" layoutInCell="1" allowOverlap="1">
+              <wp:anchor distT="0" distB="0" distL="114300" distR="114300" simplePos="0" relativeHeight="251658752" behindDoc="0" locked="0" layoutInCell="1" allowOverlap="1" wp14:anchorId="24BA18BD" wp14:editId="1253C76E">
                 <wp:simplePos x="0" y="0"/>
                 <wp:positionH relativeFrom="column">
                   <wp:posOffset>171450</wp:posOffset>
@@ -4542,16 +4331,16 @@
           </mc:Choice>
           <mc:Fallback>
             <w:pict>
-              <v:group id="Group 139" o:spid="_x0000_s1048" style="position:absolute;margin-left:13.5pt;margin-top:16.65pt;width:294.75pt;height:117.9pt;z-index:251658752" coordorigin="2115,10755" coordsize="5340,1845" o:gfxdata="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">
-                <v:group id="Group 140" o:spid="_x0000_s1049" style="position:absolute;left:2595;top:10755;width:480;height:1245" coordorigin="2595,10560" coordsize="720,1440" o:gfxdata="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">
-                  <v:oval id="Oval 141" o:spid="_x0000_s1050" style="position:absolute;left:2775;top:10560;width:360;height:360;visibility:visible;mso-wrap-style:square;v-text-anchor:top" o:gfxdata="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"/>
-                  <v:line id="Line 142" o:spid="_x0000_s1051" style="position:absolute;visibility:visible;mso-wrap-style:square" from="2955,10920" to="2955,11640" o:connectortype="straight" o:gfxdata="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"/>
-                  <v:line id="Line 143" o:spid="_x0000_s1052" style="position:absolute;visibility:visible;mso-wrap-style:square" from="2595,11100" to="3315,11100" o:connectortype="straight" o:gfxdata="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"/>
-                  <v:line id="Line 144" o:spid="_x0000_s1053" style="position:absolute;flip:x;visibility:visible;mso-wrap-style:square" from="2595,11640" to="2955,12000" o:connectortype="straight" o:gfxdata="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"/>
-                  <v:line id="Line 145" o:spid="_x0000_s1054" style="position:absolute;visibility:visible;mso-wrap-style:square" from="2955,11640" to="3315,12000" o:connectortype="straight" o:gfxdata="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"/>
+              <v:group w14:anchorId="24BA18BD" id="Group 139" o:spid="_x0000_s1048" style="position:absolute;margin-left:13.5pt;margin-top:16.65pt;width:294.75pt;height:117.9pt;z-index:251658752" coordorigin="2115,10755" coordsize="5340,1845" o:gfxdata="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">
+                <v:group id="Group 140" o:spid="_x0000_s1049" style="position:absolute;left:2595;top:10755;width:480;height:1245" coordorigin="2595,10560" coordsize="720,1440" o:gfxdata="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">
+                  <v:oval id="Oval 141" o:spid="_x0000_s1050" style="position:absolute;left:2775;top:10560;width:360;height:360;visibility:visible;mso-wrap-style:square;v-text-anchor:top" o:gfxdata="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"/>
+                  <v:line id="Line 142" o:spid="_x0000_s1051" style="position:absolute;visibility:visible;mso-wrap-style:square" from="2955,10920" to="2955,11640" o:connectortype="straight" o:gfxdata="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"/>
+                  <v:line id="Line 143" o:spid="_x0000_s1052" style="position:absolute;visibility:visible;mso-wrap-style:square" from="2595,11100" to="3315,11100" o:connectortype="straight" o:gfxdata="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"/>
+                  <v:line id="Line 144" o:spid="_x0000_s1053" style="position:absolute;flip:x;visibility:visible;mso-wrap-style:square" from="2595,11640" to="2955,12000" o:connectortype="straight" o:gfxdata="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"/>
+                  <v:line id="Line 145" o:spid="_x0000_s1054" style="position:absolute;visibility:visible;mso-wrap-style:square" from="2955,11640" to="3315,12000" o:connectortype="straight" o:gfxdata="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"/>
                 </v:group>
-                <v:oval id="Oval 146" o:spid="_x0000_s1055" style="position:absolute;left:5010;top:10980;width:2445;height:960;visibility:visible;mso-wrap-style:square;v-text-anchor:top" o:gfxdata="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"/>
-                <v:shape id="Text Box 147" o:spid="_x0000_s1056" type="#_x0000_t202" style="position:absolute;left:2115;top:12180;width:1425;height:420;visibility:visible;mso-wrap-style:square;v-text-anchor:top" o:gfxdata="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" stroked="f">
+                <v:oval id="Oval 146" o:spid="_x0000_s1055" style="position:absolute;left:5010;top:10980;width:2445;height:960;visibility:visible;mso-wrap-style:square;v-text-anchor:top" o:gfxdata="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"/>
+                <v:shape id="Text Box 147" o:spid="_x0000_s1056" type="#_x0000_t202" style="position:absolute;left:2115;top:12180;width:1425;height:420;visibility:visible;mso-wrap-style:square;v-text-anchor:top" o:gfxdata="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" stroked="f">
                   <v:textbox>
                     <w:txbxContent>
                       <w:p>
@@ -4565,7 +4354,7 @@
                     </w:txbxContent>
                   </v:textbox>
                 </v:shape>
-                <v:shape id="Text Box 148" o:spid="_x0000_s1057" type="#_x0000_t202" style="position:absolute;left:5460;top:11190;width:1605;height:540;visibility:visible;mso-wrap-style:square;v-text-anchor:top" o:gfxdata="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" stroked="f">
+                <v:shape id="Text Box 148" o:spid="_x0000_s1057" type="#_x0000_t202" style="position:absolute;left:5460;top:11190;width:1605;height:540;visibility:visible;mso-wrap-style:square;v-text-anchor:top" o:gfxdata="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" stroked="f">
                   <v:textbox>
                     <w:txbxContent>
                       <w:p>
@@ -4579,7 +4368,7 @@
                     </w:txbxContent>
                   </v:textbox>
                 </v:shape>
-                <v:line id="Line 149" o:spid="_x0000_s1058" style="position:absolute;visibility:visible;mso-wrap-style:square" from="3270,11490" to="5025,11490" o:connectortype="straight" o:gfxdata="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"/>
+                <v:line id="Line 149" o:spid="_x0000_s1058" style="position:absolute;visibility:visible;mso-wrap-style:square" from="3270,11490" to="5025,11490" o:connectortype="straight" o:gfxdata="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"/>
                 <w10:wrap type="topAndBottom"/>
               </v:group>
             </w:pict>
@@ -4620,23 +4409,7 @@
         </w:rPr>
       </w:pPr>
       <w:r>
-        <w:t xml:space="preserve">The admin should be able to login with common username and password </w:t>
-      </w:r>
-      <w:proofErr w:type="spellStart"/>
-      <w:r>
-        <w:t>i.e</w:t>
-      </w:r>
-      <w:proofErr w:type="spellEnd"/>
-      <w:r>
-        <w:t xml:space="preserve"> id= 0000 and password should be “</w:t>
-      </w:r>
-      <w:proofErr w:type="spellStart"/>
-      <w:r>
-        <w:t>amu_reg</w:t>
-      </w:r>
-      <w:proofErr w:type="spellEnd"/>
-      <w:r>
-        <w:t>”</w:t>
+        <w:t>The admin should be able to login with common username and password i.e id= 0000 and password should be “amu_reg”</w:t>
       </w:r>
     </w:p>
     <w:p>
@@ -4672,7 +4445,7 @@
           <w:rFonts w:ascii="Times New Roman" w:hAnsi="Times New Roman"/>
         </w:rPr>
       </w:pPr>
-      <w:bookmarkStart w:id="38" w:name="_Toc77487648"/>
+      <w:bookmarkStart w:id="37" w:name="_Toc77487648"/>
       <w:r>
         <w:rPr>
           <w:rFonts w:ascii="Times New Roman" w:hAnsi="Times New Roman"/>
@@ -4712,7 +4485,7 @@
         </w:rPr>
         <w:t xml:space="preserve"> Characteristics</w:t>
       </w:r>
-      <w:bookmarkEnd w:id="38"/>
+      <w:bookmarkEnd w:id="37"/>
     </w:p>
     <w:p>
       <w:pPr>
@@ -4740,13 +4513,13 @@
       <w:pPr>
         <w:pStyle w:val="Heading2"/>
       </w:pPr>
-      <w:bookmarkStart w:id="39" w:name="_Toc439994688"/>
-      <w:bookmarkStart w:id="40" w:name="_Toc441230992"/>
+      <w:bookmarkStart w:id="38" w:name="_Toc439994688"/>
+      <w:bookmarkStart w:id="39" w:name="_Toc441230992"/>
       <w:r>
         <w:t>Forgot password feature</w:t>
       </w:r>
+      <w:bookmarkEnd w:id="38"/>
       <w:bookmarkEnd w:id="39"/>
-      <w:bookmarkEnd w:id="40"/>
     </w:p>
     <w:p>
       <w:pPr>
@@ -4788,12 +4561,12 @@
       <w:pPr>
         <w:pStyle w:val="Heading1"/>
       </w:pPr>
-      <w:bookmarkStart w:id="41" w:name="_Toc441230994"/>
-      <w:bookmarkStart w:id="42" w:name="_Toc439994690"/>
+      <w:bookmarkStart w:id="40" w:name="_Toc441230994"/>
+      <w:bookmarkStart w:id="41" w:name="_Toc439994690"/>
       <w:r>
         <w:t>Other Nonfunctional Requirements</w:t>
       </w:r>
-      <w:bookmarkEnd w:id="41"/>
+      <w:bookmarkEnd w:id="40"/>
     </w:p>
     <w:p>
       <w:pPr>
@@ -4842,7 +4615,7 @@
         </w:rPr>
         <w:lastRenderedPageBreak/>
         <w:drawing>
-          <wp:inline distT="0" distB="0" distL="0" distR="0">
+          <wp:inline distT="0" distB="0" distL="0" distR="0" wp14:anchorId="3316865A" wp14:editId="022CF7CD">
             <wp:extent cx="6496050" cy="2971800"/>
             <wp:effectExtent l="0" t="0" r="0" b="0"/>
             <wp:docPr id="14" name="Picture 14" descr="er1 - Copy"/>
@@ -4859,7 +4632,7 @@
                     </pic:cNvPicPr>
                   </pic:nvPicPr>
                   <pic:blipFill>
-                    <a:blip r:embed="rId23">
+                    <a:blip r:embed="rId22">
                       <a:extLst>
                         <a:ext uri="{28A0092B-C50C-407E-A947-70E740481C1C}">
                           <a14:useLocalDpi xmlns:a14="http://schemas.microsoft.com/office/drawing/2010/main" val="0"/>
@@ -4897,7 +4670,7 @@
           <w:noProof/>
         </w:rPr>
         <w:drawing>
-          <wp:inline distT="0" distB="0" distL="0" distR="0">
+          <wp:inline distT="0" distB="0" distL="0" distR="0" wp14:anchorId="122B236E" wp14:editId="1BFAF008">
             <wp:extent cx="6496050" cy="2971800"/>
             <wp:effectExtent l="0" t="0" r="0" b="0"/>
             <wp:docPr id="15" name="Picture 15" descr="er1 - Copy"/>
@@ -4914,7 +4687,7 @@
                     </pic:cNvPicPr>
                   </pic:nvPicPr>
                   <pic:blipFill>
-                    <a:blip r:embed="rId23">
+                    <a:blip r:embed="rId22">
                       <a:extLst>
                         <a:ext uri="{28A0092B-C50C-407E-A947-70E740481C1C}">
                           <a14:useLocalDpi xmlns:a14="http://schemas.microsoft.com/office/drawing/2010/main" val="0"/>
@@ -4951,35 +4724,22 @@
         <w:pStyle w:val="Caption"/>
         <w:jc w:val="center"/>
       </w:pPr>
-      <w:bookmarkStart w:id="43" w:name="_Toc77487672"/>
+      <w:bookmarkStart w:id="42" w:name="_Toc77487672"/>
       <w:r>
         <w:t xml:space="preserve">Figure </w:t>
       </w:r>
-      <w:r>
-        <w:fldChar w:fldCharType="begin"/>
-      </w:r>
-      <w:r>
-        <w:instrText xml:space="preserve"> SEQ Figure \* ARABIC </w:instrText>
-      </w:r>
-      <w:r>
-        <w:fldChar w:fldCharType="separate"/>
-      </w:r>
-      <w:r>
-        <w:rPr>
-          <w:noProof/>
-        </w:rPr>
-        <w:t>4</w:t>
-      </w:r>
-      <w:r>
-        <w:rPr>
-          <w:noProof/>
-        </w:rPr>
-        <w:fldChar w:fldCharType="end"/>
-      </w:r>
+      <w:fldSimple w:instr=" SEQ Figure \* ARABIC ">
+        <w:r>
+          <w:rPr>
+            <w:noProof/>
+          </w:rPr>
+          <w:t>4</w:t>
+        </w:r>
+      </w:fldSimple>
       <w:r>
         <w:t xml:space="preserve"> - Logical Structure of the </w:t>
       </w:r>
-      <w:bookmarkEnd w:id="43"/>
+      <w:bookmarkEnd w:id="42"/>
       <w:r>
         <w:t>Student Registration System</w:t>
       </w:r>
@@ -5140,11 +4900,9 @@
             <w:tcW w:w="3060" w:type="dxa"/>
           </w:tcPr>
           <w:p>
-            <w:proofErr w:type="spellStart"/>
             <w:r>
               <w:t>Atleast</w:t>
             </w:r>
-            <w:proofErr w:type="spellEnd"/>
             <w:r>
               <w:t xml:space="preserve"> 7 characters long</w:t>
             </w:r>
@@ -5571,13 +5329,8 @@
             <w:tcW w:w="3060" w:type="dxa"/>
           </w:tcPr>
           <w:p>
-            <w:proofErr w:type="spellStart"/>
             <w:r>
-              <w:t>Atleast</w:t>
-            </w:r>
-            <w:proofErr w:type="spellEnd"/>
-            <w:r>
-              <w:t xml:space="preserve"> 8 characters long</w:t>
+              <w:t>Atleast 8 characters long</w:t>
             </w:r>
           </w:p>
         </w:tc>
@@ -5625,11 +5378,9 @@
             <w:tcW w:w="1728" w:type="dxa"/>
           </w:tcPr>
           <w:p>
-            <w:proofErr w:type="spellStart"/>
             <w:r>
               <w:t>cid</w:t>
             </w:r>
-            <w:proofErr w:type="spellEnd"/>
           </w:p>
         </w:tc>
         <w:tc>
@@ -5668,11 +5419,9 @@
             <w:tcW w:w="1728" w:type="dxa"/>
           </w:tcPr>
           <w:p>
-            <w:proofErr w:type="spellStart"/>
             <w:r>
               <w:t>dept</w:t>
             </w:r>
-            <w:proofErr w:type="spellEnd"/>
           </w:p>
         </w:tc>
         <w:tc>
@@ -5777,14 +5526,14 @@
       </w:tr>
     </w:tbl>
     <w:p/>
-    <w:bookmarkEnd w:id="42"/>
+    <w:bookmarkEnd w:id="41"/>
     <w:p>
       <w:pPr>
         <w:pStyle w:val="TOCEntry"/>
       </w:pPr>
     </w:p>
     <w:sectPr>
-      <w:headerReference w:type="default" r:id="rId24"/>
+      <w:headerReference w:type="default" r:id="rId23"/>
       <w:pgSz w:w="12240" w:h="15840" w:code="1"/>
       <w:pgMar w:top="1440" w:right="1296" w:bottom="1440" w:left="1296" w:header="720" w:footer="720" w:gutter="0"/>
       <w:pgNumType w:start="1"/>
@@ -5796,7 +5545,7 @@
 </file>
 
 <file path=word/endnotes.xml><?xml version="1.0" encoding="utf-8"?>
-<w:endnotes xmlns:wpc="http://schemas.microsoft.com/office/word/2010/wordprocessingCanvas" xmlns:mc="http://schemas.openxmlformats.org/markup-compatibility/2006" xmlns:o="urn:schemas-microsoft-com:office:office" xmlns:r="http://schemas.openxmlformats.org/officeDocument/2006/relationships" xmlns:m="http://schemas.openxmlformats.org/officeDocument/2006/math" xmlns:v="urn:schemas-microsoft-com:vml" xmlns:wp14="http://schemas.microsoft.com/office/word/2010/wordprocessingDrawing" xmlns:wp="http://schemas.openxmlformats.org/drawingml/2006/wordprocessingDrawing" xmlns:w10="urn:schemas-microsoft-com:office:word" xmlns:w="http://schemas.openxmlformats.org/wordprocessingml/2006/main" xmlns:w14="http://schemas.microsoft.com/office/word/2010/wordml" xmlns:wpg="http://schemas.microsoft.com/office/word/2010/wordprocessingGroup" xmlns:wpi="http://schemas.microsoft.com/office/word/2010/wordprocessingInk" xmlns:wne="http://schemas.microsoft.com/office/word/2006/wordml" xmlns:wps="http://schemas.microsoft.com/office/word/2010/wordprocessingShape" mc:Ignorable="w14 wp14">
+<w:endnotes xmlns:wpc="http://schemas.microsoft.com/office/word/2010/wordprocessingCanvas" xmlns:cx="http://schemas.microsoft.com/office/drawing/2014/chartex" xmlns:cx1="http://schemas.microsoft.com/office/drawing/2015/9/8/chartex" xmlns:cx2="http://schemas.microsoft.com/office/drawing/2015/10/21/chartex" xmlns:cx3="http://schemas.microsoft.com/office/drawing/2016/5/9/chartex" xmlns:cx4="http://schemas.microsoft.com/office/drawing/2016/5/10/chartex" xmlns:cx5="http://schemas.microsoft.com/office/drawing/2016/5/11/chartex" xmlns:cx6="http://schemas.microsoft.com/office/drawing/2016/5/12/chartex" xmlns:cx7="http://schemas.microsoft.com/office/drawing/2016/5/13/chartex" xmlns:cx8="http://schemas.microsoft.com/office/drawing/2016/5/14/chartex" xmlns:mc="http://schemas.openxmlformats.org/markup-compatibility/2006" xmlns:aink="http://schemas.microsoft.com/office/drawing/2016/ink" xmlns:am3d="http://schemas.microsoft.com/office/drawing/2017/model3d" xmlns:o="urn:schemas-microsoft-com:office:office" xmlns:r="http://schemas.openxmlformats.org/officeDocument/2006/relationships" xmlns:m="http://schemas.openxmlformats.org/officeDocument/2006/math" xmlns:v="urn:schemas-microsoft-com:vml" xmlns:wp14="http://schemas.microsoft.com/office/word/2010/wordprocessingDrawing" xmlns:wp="http://schemas.openxmlformats.org/drawingml/2006/wordprocessingDrawing" xmlns:w10="urn:schemas-microsoft-com:office:word" xmlns:w="http://schemas.openxmlformats.org/wordprocessingml/2006/main" xmlns:w14="http://schemas.microsoft.com/office/word/2010/wordml" xmlns:w15="http://schemas.microsoft.com/office/word/2012/wordml" xmlns:w16cex="http://schemas.microsoft.com/office/word/2018/wordml/cex" xmlns:w16cid="http://schemas.microsoft.com/office/word/2016/wordml/cid" xmlns:w16="http://schemas.microsoft.com/office/word/2018/wordml" xmlns:w16se="http://schemas.microsoft.com/office/word/2015/wordml/symex" xmlns:wpg="http://schemas.microsoft.com/office/word/2010/wordprocessingGroup" xmlns:wpi="http://schemas.microsoft.com/office/word/2010/wordprocessingInk" xmlns:wne="http://schemas.microsoft.com/office/word/2006/wordml" xmlns:wps="http://schemas.microsoft.com/office/word/2010/wordprocessingShape" mc:Ignorable="w14 w15 w16se w16cid w16 w16cex wp14">
   <w:endnote w:type="separator" w:id="-1">
     <w:p>
       <w:r>
@@ -5815,7 +5564,7 @@
 </file>
 
 <file path=word/footer1.xml><?xml version="1.0" encoding="utf-8"?>
-<w:ftr xmlns:wpc="http://schemas.microsoft.com/office/word/2010/wordprocessingCanvas" xmlns:mc="http://schemas.openxmlformats.org/markup-compatibility/2006" xmlns:o="urn:schemas-microsoft-com:office:office" xmlns:r="http://schemas.openxmlformats.org/officeDocument/2006/relationships" xmlns:m="http://schemas.openxmlformats.org/officeDocument/2006/math" xmlns:v="urn:schemas-microsoft-com:vml" xmlns:wp14="http://schemas.microsoft.com/office/word/2010/wordprocessingDrawing" xmlns:wp="http://schemas.openxmlformats.org/drawingml/2006/wordprocessingDrawing" xmlns:w10="urn:schemas-microsoft-com:office:word" xmlns:w="http://schemas.openxmlformats.org/wordprocessingml/2006/main" xmlns:w14="http://schemas.microsoft.com/office/word/2010/wordml" xmlns:wpg="http://schemas.microsoft.com/office/word/2010/wordprocessingGroup" xmlns:wpi="http://schemas.microsoft.com/office/word/2010/wordprocessingInk" xmlns:wne="http://schemas.microsoft.com/office/word/2006/wordml" xmlns:wps="http://schemas.microsoft.com/office/word/2010/wordprocessingShape" mc:Ignorable="w14 wp14">
+<w:ftr xmlns:wpc="http://schemas.microsoft.com/office/word/2010/wordprocessingCanvas" xmlns:cx="http://schemas.microsoft.com/office/drawing/2014/chartex" xmlns:cx1="http://schemas.microsoft.com/office/drawing/2015/9/8/chartex" xmlns:cx2="http://schemas.microsoft.com/office/drawing/2015/10/21/chartex" xmlns:cx3="http://schemas.microsoft.com/office/drawing/2016/5/9/chartex" xmlns:cx4="http://schemas.microsoft.com/office/drawing/2016/5/10/chartex" xmlns:cx5="http://schemas.microsoft.com/office/drawing/2016/5/11/chartex" xmlns:cx6="http://schemas.microsoft.com/office/drawing/2016/5/12/chartex" xmlns:cx7="http://schemas.microsoft.com/office/drawing/2016/5/13/chartex" xmlns:cx8="http://schemas.microsoft.com/office/drawing/2016/5/14/chartex" xmlns:mc="http://schemas.openxmlformats.org/markup-compatibility/2006" xmlns:aink="http://schemas.microsoft.com/office/drawing/2016/ink" xmlns:am3d="http://schemas.microsoft.com/office/drawing/2017/model3d" xmlns:o="urn:schemas-microsoft-com:office:office" xmlns:r="http://schemas.openxmlformats.org/officeDocument/2006/relationships" xmlns:m="http://schemas.openxmlformats.org/officeDocument/2006/math" xmlns:v="urn:schemas-microsoft-com:vml" xmlns:wp14="http://schemas.microsoft.com/office/word/2010/wordprocessingDrawing" xmlns:wp="http://schemas.openxmlformats.org/drawingml/2006/wordprocessingDrawing" xmlns:w10="urn:schemas-microsoft-com:office:word" xmlns:w="http://schemas.openxmlformats.org/wordprocessingml/2006/main" xmlns:w14="http://schemas.microsoft.com/office/word/2010/wordml" xmlns:w15="http://schemas.microsoft.com/office/word/2012/wordml" xmlns:w16cex="http://schemas.microsoft.com/office/word/2018/wordml/cex" xmlns:w16cid="http://schemas.microsoft.com/office/word/2016/wordml/cid" xmlns:w16="http://schemas.microsoft.com/office/word/2018/wordml" xmlns:w16se="http://schemas.microsoft.com/office/word/2015/wordml/symex" xmlns:wpg="http://schemas.microsoft.com/office/word/2010/wordprocessingGroup" xmlns:wpi="http://schemas.microsoft.com/office/word/2010/wordprocessingInk" xmlns:wne="http://schemas.microsoft.com/office/word/2006/wordml" xmlns:wps="http://schemas.microsoft.com/office/word/2010/wordprocessingShape" mc:Ignorable="w14 w15 w16se w16cid w16 w16cex wp14">
   <w:p>
     <w:pPr>
       <w:pStyle w:val="Footer"/>
@@ -5829,7 +5578,7 @@
 </file>
 
 <file path=word/footer2.xml><?xml version="1.0" encoding="utf-8"?>
-<w:ftr xmlns:wpc="http://schemas.microsoft.com/office/word/2010/wordprocessingCanvas" xmlns:mc="http://schemas.openxmlformats.org/markup-compatibility/2006" xmlns:o="urn:schemas-microsoft-com:office:office" xmlns:r="http://schemas.openxmlformats.org/officeDocument/2006/relationships" xmlns:m="http://schemas.openxmlformats.org/officeDocument/2006/math" xmlns:v="urn:schemas-microsoft-com:vml" xmlns:wp14="http://schemas.microsoft.com/office/word/2010/wordprocessingDrawing" xmlns:wp="http://schemas.openxmlformats.org/drawingml/2006/wordprocessingDrawing" xmlns:w10="urn:schemas-microsoft-com:office:word" xmlns:w="http://schemas.openxmlformats.org/wordprocessingml/2006/main" xmlns:w14="http://schemas.microsoft.com/office/word/2010/wordml" xmlns:wpg="http://schemas.microsoft.com/office/word/2010/wordprocessingGroup" xmlns:wpi="http://schemas.microsoft.com/office/word/2010/wordprocessingInk" xmlns:wne="http://schemas.microsoft.com/office/word/2006/wordml" xmlns:wps="http://schemas.microsoft.com/office/word/2010/wordprocessingShape" mc:Ignorable="w14 wp14">
+<w:ftr xmlns:wpc="http://schemas.microsoft.com/office/word/2010/wordprocessingCanvas" xmlns:cx="http://schemas.microsoft.com/office/drawing/2014/chartex" xmlns:cx1="http://schemas.microsoft.com/office/drawing/2015/9/8/chartex" xmlns:cx2="http://schemas.microsoft.com/office/drawing/2015/10/21/chartex" xmlns:cx3="http://schemas.microsoft.com/office/drawing/2016/5/9/chartex" xmlns:cx4="http://schemas.microsoft.com/office/drawing/2016/5/10/chartex" xmlns:cx5="http://schemas.microsoft.com/office/drawing/2016/5/11/chartex" xmlns:cx6="http://schemas.microsoft.com/office/drawing/2016/5/12/chartex" xmlns:cx7="http://schemas.microsoft.com/office/drawing/2016/5/13/chartex" xmlns:cx8="http://schemas.microsoft.com/office/drawing/2016/5/14/chartex" xmlns:mc="http://schemas.openxmlformats.org/markup-compatibility/2006" xmlns:aink="http://schemas.microsoft.com/office/drawing/2016/ink" xmlns:am3d="http://schemas.microsoft.com/office/drawing/2017/model3d" xmlns:o="urn:schemas-microsoft-com:office:office" xmlns:r="http://schemas.openxmlformats.org/officeDocument/2006/relationships" xmlns:m="http://schemas.openxmlformats.org/officeDocument/2006/math" xmlns:v="urn:schemas-microsoft-com:vml" xmlns:wp14="http://schemas.microsoft.com/office/word/2010/wordprocessingDrawing" xmlns:wp="http://schemas.openxmlformats.org/drawingml/2006/wordprocessingDrawing" xmlns:w10="urn:schemas-microsoft-com:office:word" xmlns:w="http://schemas.openxmlformats.org/wordprocessingml/2006/main" xmlns:w14="http://schemas.microsoft.com/office/word/2010/wordml" xmlns:w15="http://schemas.microsoft.com/office/word/2012/wordml" xmlns:w16cex="http://schemas.microsoft.com/office/word/2018/wordml/cex" xmlns:w16cid="http://schemas.microsoft.com/office/word/2016/wordml/cid" xmlns:w16="http://schemas.microsoft.com/office/word/2018/wordml" xmlns:w16se="http://schemas.microsoft.com/office/word/2015/wordml/symex" xmlns:wpg="http://schemas.microsoft.com/office/word/2010/wordprocessingGroup" xmlns:wpi="http://schemas.microsoft.com/office/word/2010/wordprocessingInk" xmlns:wne="http://schemas.microsoft.com/office/word/2006/wordml" xmlns:wps="http://schemas.microsoft.com/office/word/2010/wordprocessingShape" mc:Ignorable="w14 w15 w16se w16cid w16 w16cex wp14">
   <w:p>
     <w:pPr>
       <w:pStyle w:val="Footer"/>
@@ -5839,7 +5588,7 @@
 </file>
 
 <file path=word/footnotes.xml><?xml version="1.0" encoding="utf-8"?>
-<w:footnotes xmlns:wpc="http://schemas.microsoft.com/office/word/2010/wordprocessingCanvas" xmlns:mc="http://schemas.openxmlformats.org/markup-compatibility/2006" xmlns:o="urn:schemas-microsoft-com:office:office" xmlns:r="http://schemas.openxmlformats.org/officeDocument/2006/relationships" xmlns:m="http://schemas.openxmlformats.org/officeDocument/2006/math" xmlns:v="urn:schemas-microsoft-com:vml" xmlns:wp14="http://schemas.microsoft.com/office/word/2010/wordprocessingDrawing" xmlns:wp="http://schemas.openxmlformats.org/drawingml/2006/wordprocessingDrawing" xmlns:w10="urn:schemas-microsoft-com:office:word" xmlns:w="http://schemas.openxmlformats.org/wordprocessingml/2006/main" xmlns:w14="http://schemas.microsoft.com/office/word/2010/wordml" xmlns:wpg="http://schemas.microsoft.com/office/word/2010/wordprocessingGroup" xmlns:wpi="http://schemas.microsoft.com/office/word/2010/wordprocessingInk" xmlns:wne="http://schemas.microsoft.com/office/word/2006/wordml" xmlns:wps="http://schemas.microsoft.com/office/word/2010/wordprocessingShape" mc:Ignorable="w14 wp14">
+<w:footnotes xmlns:wpc="http://schemas.microsoft.com/office/word/2010/wordprocessingCanvas" xmlns:cx="http://schemas.microsoft.com/office/drawing/2014/chartex" xmlns:cx1="http://schemas.microsoft.com/office/drawing/2015/9/8/chartex" xmlns:cx2="http://schemas.microsoft.com/office/drawing/2015/10/21/chartex" xmlns:cx3="http://schemas.microsoft.com/office/drawing/2016/5/9/chartex" xmlns:cx4="http://schemas.microsoft.com/office/drawing/2016/5/10/chartex" xmlns:cx5="http://schemas.microsoft.com/office/drawing/2016/5/11/chartex" xmlns:cx6="http://schemas.microsoft.com/office/drawing/2016/5/12/chartex" xmlns:cx7="http://schemas.microsoft.com/office/drawing/2016/5/13/chartex" xmlns:cx8="http://schemas.microsoft.com/office/drawing/2016/5/14/chartex" xmlns:mc="http://schemas.openxmlformats.org/markup-compatibility/2006" xmlns:aink="http://schemas.microsoft.com/office/drawing/2016/ink" xmlns:am3d="http://schemas.microsoft.com/office/drawing/2017/model3d" xmlns:o="urn:schemas-microsoft-com:office:office" xmlns:r="http://schemas.openxmlformats.org/officeDocument/2006/relationships" xmlns:m="http://schemas.openxmlformats.org/officeDocument/2006/math" xmlns:v="urn:schemas-microsoft-com:vml" xmlns:wp14="http://schemas.microsoft.com/office/word/2010/wordprocessingDrawing" xmlns:wp="http://schemas.openxmlformats.org/drawingml/2006/wordprocessingDrawing" xmlns:w10="urn:schemas-microsoft-com:office:word" xmlns:w="http://schemas.openxmlformats.org/wordprocessingml/2006/main" xmlns:w14="http://schemas.microsoft.com/office/word/2010/wordml" xmlns:w15="http://schemas.microsoft.com/office/word/2012/wordml" xmlns:w16cex="http://schemas.microsoft.com/office/word/2018/wordml/cex" xmlns:w16cid="http://schemas.microsoft.com/office/word/2016/wordml/cid" xmlns:w16="http://schemas.microsoft.com/office/word/2018/wordml" xmlns:w16se="http://schemas.microsoft.com/office/word/2015/wordml/symex" xmlns:wpg="http://schemas.microsoft.com/office/word/2010/wordprocessingGroup" xmlns:wpi="http://schemas.microsoft.com/office/word/2010/wordprocessingInk" xmlns:wne="http://schemas.microsoft.com/office/word/2006/wordml" xmlns:wps="http://schemas.microsoft.com/office/word/2010/wordprocessingShape" mc:Ignorable="w14 w15 w16se w16cid w16 w16cex wp14">
   <w:footnote w:type="separator" w:id="-1">
     <w:p>
       <w:r>
@@ -5858,7 +5607,7 @@
 </file>
 
 <file path=word/header1.xml><?xml version="1.0" encoding="utf-8"?>
-<w:hdr xmlns:wpc="http://schemas.microsoft.com/office/word/2010/wordprocessingCanvas" xmlns:mc="http://schemas.openxmlformats.org/markup-compatibility/2006" xmlns:o="urn:schemas-microsoft-com:office:office" xmlns:r="http://schemas.openxmlformats.org/officeDocument/2006/relationships" xmlns:m="http://schemas.openxmlformats.org/officeDocument/2006/math" xmlns:v="urn:schemas-microsoft-com:vml" xmlns:wp14="http://schemas.microsoft.com/office/word/2010/wordprocessingDrawing" xmlns:wp="http://schemas.openxmlformats.org/drawingml/2006/wordprocessingDrawing" xmlns:w10="urn:schemas-microsoft-com:office:word" xmlns:w="http://schemas.openxmlformats.org/wordprocessingml/2006/main" xmlns:w14="http://schemas.microsoft.com/office/word/2010/wordml" xmlns:wpg="http://schemas.microsoft.com/office/word/2010/wordprocessingGroup" xmlns:wpi="http://schemas.microsoft.com/office/word/2010/wordprocessingInk" xmlns:wne="http://schemas.microsoft.com/office/word/2006/wordml" xmlns:wps="http://schemas.microsoft.com/office/word/2010/wordprocessingShape" mc:Ignorable="w14 wp14">
+<w:hdr xmlns:wpc="http://schemas.microsoft.com/office/word/2010/wordprocessingCanvas" xmlns:cx="http://schemas.microsoft.com/office/drawing/2014/chartex" xmlns:cx1="http://schemas.microsoft.com/office/drawing/2015/9/8/chartex" xmlns:cx2="http://schemas.microsoft.com/office/drawing/2015/10/21/chartex" xmlns:cx3="http://schemas.microsoft.com/office/drawing/2016/5/9/chartex" xmlns:cx4="http://schemas.microsoft.com/office/drawing/2016/5/10/chartex" xmlns:cx5="http://schemas.microsoft.com/office/drawing/2016/5/11/chartex" xmlns:cx6="http://schemas.microsoft.com/office/drawing/2016/5/12/chartex" xmlns:cx7="http://schemas.microsoft.com/office/drawing/2016/5/13/chartex" xmlns:cx8="http://schemas.microsoft.com/office/drawing/2016/5/14/chartex" xmlns:mc="http://schemas.openxmlformats.org/markup-compatibility/2006" xmlns:aink="http://schemas.microsoft.com/office/drawing/2016/ink" xmlns:am3d="http://schemas.microsoft.com/office/drawing/2017/model3d" xmlns:o="urn:schemas-microsoft-com:office:office" xmlns:r="http://schemas.openxmlformats.org/officeDocument/2006/relationships" xmlns:m="http://schemas.openxmlformats.org/officeDocument/2006/math" xmlns:v="urn:schemas-microsoft-com:vml" xmlns:wp14="http://schemas.microsoft.com/office/word/2010/wordprocessingDrawing" xmlns:wp="http://schemas.openxmlformats.org/drawingml/2006/wordprocessingDrawing" xmlns:w10="urn:schemas-microsoft-com:office:word" xmlns:w="http://schemas.openxmlformats.org/wordprocessingml/2006/main" xmlns:w14="http://schemas.microsoft.com/office/word/2010/wordml" xmlns:w15="http://schemas.microsoft.com/office/word/2012/wordml" xmlns:w16cex="http://schemas.microsoft.com/office/word/2018/wordml/cex" xmlns:w16cid="http://schemas.microsoft.com/office/word/2016/wordml/cid" xmlns:w16="http://schemas.microsoft.com/office/word/2018/wordml" xmlns:w16se="http://schemas.microsoft.com/office/word/2015/wordml/symex" xmlns:wpg="http://schemas.microsoft.com/office/word/2010/wordprocessingGroup" xmlns:wpi="http://schemas.microsoft.com/office/word/2010/wordprocessingInk" xmlns:wne="http://schemas.microsoft.com/office/word/2006/wordml" xmlns:wps="http://schemas.microsoft.com/office/word/2010/wordprocessingShape" mc:Ignorable="w14 w15 w16se w16cid w16 w16cex wp14">
   <w:p>
     <w:pPr>
       <w:pStyle w:val="Header"/>
@@ -5905,7 +5654,7 @@
 </file>
 
 <file path=word/header2.xml><?xml version="1.0" encoding="utf-8"?>
-<w:hdr xmlns:wpc="http://schemas.microsoft.com/office/word/2010/wordprocessingCanvas" xmlns:mc="http://schemas.openxmlformats.org/markup-compatibility/2006" xmlns:o="urn:schemas-microsoft-com:office:office" xmlns:r="http://schemas.openxmlformats.org/officeDocument/2006/relationships" xmlns:m="http://schemas.openxmlformats.org/officeDocument/2006/math" xmlns:v="urn:schemas-microsoft-com:vml" xmlns:wp14="http://schemas.microsoft.com/office/word/2010/wordprocessingDrawing" xmlns:wp="http://schemas.openxmlformats.org/drawingml/2006/wordprocessingDrawing" xmlns:w10="urn:schemas-microsoft-com:office:word" xmlns:w="http://schemas.openxmlformats.org/wordprocessingml/2006/main" xmlns:w14="http://schemas.microsoft.com/office/word/2010/wordml" xmlns:wpg="http://schemas.microsoft.com/office/word/2010/wordprocessingGroup" xmlns:wpi="http://schemas.microsoft.com/office/word/2010/wordprocessingInk" xmlns:wne="http://schemas.microsoft.com/office/word/2006/wordml" xmlns:wps="http://schemas.microsoft.com/office/word/2010/wordprocessingShape" mc:Ignorable="w14 wp14">
+<w:hdr xmlns:wpc="http://schemas.microsoft.com/office/word/2010/wordprocessingCanvas" xmlns:cx="http://schemas.microsoft.com/office/drawing/2014/chartex" xmlns:cx1="http://schemas.microsoft.com/office/drawing/2015/9/8/chartex" xmlns:cx2="http://schemas.microsoft.com/office/drawing/2015/10/21/chartex" xmlns:cx3="http://schemas.microsoft.com/office/drawing/2016/5/9/chartex" xmlns:cx4="http://schemas.microsoft.com/office/drawing/2016/5/10/chartex" xmlns:cx5="http://schemas.microsoft.com/office/drawing/2016/5/11/chartex" xmlns:cx6="http://schemas.microsoft.com/office/drawing/2016/5/12/chartex" xmlns:cx7="http://schemas.microsoft.com/office/drawing/2016/5/13/chartex" xmlns:cx8="http://schemas.microsoft.com/office/drawing/2016/5/14/chartex" xmlns:mc="http://schemas.openxmlformats.org/markup-compatibility/2006" xmlns:aink="http://schemas.microsoft.com/office/drawing/2016/ink" xmlns:am3d="http://schemas.microsoft.com/office/drawing/2017/model3d" xmlns:o="urn:schemas-microsoft-com:office:office" xmlns:r="http://schemas.openxmlformats.org/officeDocument/2006/relationships" xmlns:m="http://schemas.openxmlformats.org/officeDocument/2006/math" xmlns:v="urn:schemas-microsoft-com:vml" xmlns:wp14="http://schemas.microsoft.com/office/word/2010/wordprocessingDrawing" xmlns:wp="http://schemas.openxmlformats.org/drawingml/2006/wordprocessingDrawing" xmlns:w10="urn:schemas-microsoft-com:office:word" xmlns:w="http://schemas.openxmlformats.org/wordprocessingml/2006/main" xmlns:w14="http://schemas.microsoft.com/office/word/2010/wordml" xmlns:w15="http://schemas.microsoft.com/office/word/2012/wordml" xmlns:w16cex="http://schemas.microsoft.com/office/word/2018/wordml/cex" xmlns:w16cid="http://schemas.microsoft.com/office/word/2016/wordml/cid" xmlns:w16="http://schemas.microsoft.com/office/word/2018/wordml" xmlns:w16se="http://schemas.microsoft.com/office/word/2015/wordml/symex" xmlns:wpg="http://schemas.microsoft.com/office/word/2010/wordprocessingGroup" xmlns:wpi="http://schemas.microsoft.com/office/word/2010/wordprocessingInk" xmlns:wne="http://schemas.microsoft.com/office/word/2006/wordml" xmlns:wps="http://schemas.microsoft.com/office/word/2010/wordprocessingShape" mc:Ignorable="w14 w15 w16se w16cid w16 w16cex wp14">
   <w:p>
     <w:pPr>
       <w:pStyle w:val="Header"/>
@@ -5956,8 +5705,8 @@
 </file>
 
 <file path=word/numbering.xml><?xml version="1.0" encoding="utf-8"?>
-<w:numbering xmlns:wpc="http://schemas.microsoft.com/office/word/2010/wordprocessingCanvas" xmlns:mc="http://schemas.openxmlformats.org/markup-compatibility/2006" xmlns:o="urn:schemas-microsoft-com:office:office" xmlns:r="http://schemas.openxmlformats.org/officeDocument/2006/relationships" xmlns:m="http://schemas.openxmlformats.org/officeDocument/2006/math" xmlns:v="urn:schemas-microsoft-com:vml" xmlns:wp14="http://schemas.microsoft.com/office/word/2010/wordprocessingDrawing" xmlns:wp="http://schemas.openxmlformats.org/drawingml/2006/wordprocessingDrawing" xmlns:w10="urn:schemas-microsoft-com:office:word" xmlns:w="http://schemas.openxmlformats.org/wordprocessingml/2006/main" xmlns:w14="http://schemas.microsoft.com/office/word/2010/wordml" xmlns:wpg="http://schemas.microsoft.com/office/word/2010/wordprocessingGroup" xmlns:wpi="http://schemas.microsoft.com/office/word/2010/wordprocessingInk" xmlns:wne="http://schemas.microsoft.com/office/word/2006/wordml" xmlns:wps="http://schemas.microsoft.com/office/word/2010/wordprocessingShape" mc:Ignorable="w14 wp14">
-  <w:abstractNum w:abstractNumId="0">
+<w:numbering xmlns:wpc="http://schemas.microsoft.com/office/word/2010/wordprocessingCanvas" xmlns:cx="http://schemas.microsoft.com/office/drawing/2014/chartex" xmlns:cx1="http://schemas.microsoft.com/office/drawing/2015/9/8/chartex" xmlns:cx2="http://schemas.microsoft.com/office/drawing/2015/10/21/chartex" xmlns:cx3="http://schemas.microsoft.com/office/drawing/2016/5/9/chartex" xmlns:cx4="http://schemas.microsoft.com/office/drawing/2016/5/10/chartex" xmlns:cx5="http://schemas.microsoft.com/office/drawing/2016/5/11/chartex" xmlns:cx6="http://schemas.microsoft.com/office/drawing/2016/5/12/chartex" xmlns:cx7="http://schemas.microsoft.com/office/drawing/2016/5/13/chartex" xmlns:cx8="http://schemas.microsoft.com/office/drawing/2016/5/14/chartex" xmlns:mc="http://schemas.openxmlformats.org/markup-compatibility/2006" xmlns:aink="http://schemas.microsoft.com/office/drawing/2016/ink" xmlns:am3d="http://schemas.microsoft.com/office/drawing/2017/model3d" xmlns:o="urn:schemas-microsoft-com:office:office" xmlns:r="http://schemas.openxmlformats.org/officeDocument/2006/relationships" xmlns:m="http://schemas.openxmlformats.org/officeDocument/2006/math" xmlns:v="urn:schemas-microsoft-com:vml" xmlns:wp14="http://schemas.microsoft.com/office/word/2010/wordprocessingDrawing" xmlns:wp="http://schemas.openxmlformats.org/drawingml/2006/wordprocessingDrawing" xmlns:w10="urn:schemas-microsoft-com:office:word" xmlns:w="http://schemas.openxmlformats.org/wordprocessingml/2006/main" xmlns:w14="http://schemas.microsoft.com/office/word/2010/wordml" xmlns:w15="http://schemas.microsoft.com/office/word/2012/wordml" xmlns:w16cex="http://schemas.microsoft.com/office/word/2018/wordml/cex" xmlns:w16cid="http://schemas.microsoft.com/office/word/2016/wordml/cid" xmlns:w16="http://schemas.microsoft.com/office/word/2018/wordml" xmlns:w16se="http://schemas.microsoft.com/office/word/2015/wordml/symex" xmlns:wpg="http://schemas.microsoft.com/office/word/2010/wordprocessingGroup" xmlns:wpi="http://schemas.microsoft.com/office/word/2010/wordprocessingInk" xmlns:wne="http://schemas.microsoft.com/office/word/2006/wordml" xmlns:wps="http://schemas.microsoft.com/office/word/2010/wordprocessingShape" mc:Ignorable="w14 w15 w16se w16cid w16 w16cex wp14">
+  <w:abstractNum w:abstractNumId="0" w15:restartNumberingAfterBreak="0">
     <w:nsid w:val="FFFFFFFB"/>
     <w:multiLevelType w:val="multilevel"/>
     <w:tmpl w:val="D8BC5BE2"/>
@@ -6034,7 +5783,7 @@
       <w:lvlJc w:val="left"/>
     </w:lvl>
   </w:abstractNum>
-  <w:abstractNum w:abstractNumId="1">
+  <w:abstractNum w:abstractNumId="1" w15:restartNumberingAfterBreak="0">
     <w:nsid w:val="064378BD"/>
     <w:multiLevelType w:val="hybridMultilevel"/>
     <w:tmpl w:val="8920FA08"/>
@@ -6150,7 +5899,7 @@
       </w:pPr>
     </w:lvl>
   </w:abstractNum>
-  <w:abstractNum w:abstractNumId="2">
+  <w:abstractNum w:abstractNumId="2" w15:restartNumberingAfterBreak="0">
     <w:nsid w:val="0D911652"/>
     <w:multiLevelType w:val="hybridMultilevel"/>
     <w:tmpl w:val="DB7806B8"/>
@@ -6263,7 +6012,7 @@
       </w:pPr>
     </w:lvl>
   </w:abstractNum>
-  <w:abstractNum w:abstractNumId="3">
+  <w:abstractNum w:abstractNumId="3" w15:restartNumberingAfterBreak="0">
     <w:nsid w:val="2162633A"/>
     <w:multiLevelType w:val="singleLevel"/>
     <w:tmpl w:val="0409000F"/>
@@ -6283,7 +6032,7 @@
       </w:rPr>
     </w:lvl>
   </w:abstractNum>
-  <w:abstractNum w:abstractNumId="4">
+  <w:abstractNum w:abstractNumId="4" w15:restartNumberingAfterBreak="0">
     <w:nsid w:val="244E6C0F"/>
     <w:multiLevelType w:val="singleLevel"/>
     <w:tmpl w:val="0409000F"/>
@@ -6300,7 +6049,7 @@
       </w:pPr>
     </w:lvl>
   </w:abstractNum>
-  <w:abstractNum w:abstractNumId="5">
+  <w:abstractNum w:abstractNumId="5" w15:restartNumberingAfterBreak="0">
     <w:nsid w:val="37BE4273"/>
     <w:multiLevelType w:val="hybridMultilevel"/>
     <w:tmpl w:val="03D08170"/>
@@ -6416,7 +6165,7 @@
       </w:pPr>
     </w:lvl>
   </w:abstractNum>
-  <w:abstractNum w:abstractNumId="6">
+  <w:abstractNum w:abstractNumId="6" w15:restartNumberingAfterBreak="0">
     <w:nsid w:val="4D2F5675"/>
     <w:multiLevelType w:val="multilevel"/>
     <w:tmpl w:val="0ADCF1C2"/>
@@ -6604,7 +6353,7 @@
 </file>
 
 <file path=word/styles.xml><?xml version="1.0" encoding="utf-8"?>
-<w:styles xmlns:mc="http://schemas.openxmlformats.org/markup-compatibility/2006" xmlns:r="http://schemas.openxmlformats.org/officeDocument/2006/relationships" xmlns:w="http://schemas.openxmlformats.org/wordprocessingml/2006/main" xmlns:w14="http://schemas.microsoft.com/office/word/2010/wordml" mc:Ignorable="w14">
+<w:styles xmlns:mc="http://schemas.openxmlformats.org/markup-compatibility/2006" xmlns:r="http://schemas.openxmlformats.org/officeDocument/2006/relationships" xmlns:w="http://schemas.openxmlformats.org/wordprocessingml/2006/main" xmlns:w14="http://schemas.microsoft.com/office/word/2010/wordml" xmlns:w15="http://schemas.microsoft.com/office/word/2012/wordml" xmlns:w16cex="http://schemas.microsoft.com/office/word/2018/wordml/cex" xmlns:w16cid="http://schemas.microsoft.com/office/word/2016/wordml/cid" xmlns:w16="http://schemas.microsoft.com/office/word/2018/wordml" xmlns:w16se="http://schemas.microsoft.com/office/word/2015/wordml/symex" mc:Ignorable="w14 w15 w16se w16cid w16 w16cex">
   <w:docDefaults>
     <w:rPrDefault>
       <w:rPr>
@@ -6614,22 +6363,151 @@
     </w:rPrDefault>
     <w:pPrDefault/>
   </w:docDefaults>
-  <w:latentStyles w:defLockedState="0" w:defUIPriority="0" w:defSemiHidden="0" w:defUnhideWhenUsed="0" w:defQFormat="0" w:count="267">
+  <w:latentStyles w:defLockedState="0" w:defUIPriority="0" w:defSemiHidden="0" w:defUnhideWhenUsed="0" w:defQFormat="0" w:count="376">
     <w:lsdException w:name="Normal" w:qFormat="1"/>
     <w:lsdException w:name="heading 1" w:qFormat="1"/>
-    <w:lsdException w:name="heading 2" w:qFormat="1"/>
-    <w:lsdException w:name="heading 3" w:qFormat="1"/>
-    <w:lsdException w:name="heading 4" w:qFormat="1"/>
-    <w:lsdException w:name="heading 5" w:qFormat="1"/>
-    <w:lsdException w:name="heading 6" w:qFormat="1"/>
-    <w:lsdException w:name="heading 7" w:qFormat="1"/>
-    <w:lsdException w:name="heading 8" w:qFormat="1"/>
-    <w:lsdException w:name="heading 9" w:qFormat="1"/>
+    <w:lsdException w:name="heading 2" w:semiHidden="1" w:unhideWhenUsed="1" w:qFormat="1"/>
+    <w:lsdException w:name="heading 3" w:semiHidden="1" w:unhideWhenUsed="1" w:qFormat="1"/>
+    <w:lsdException w:name="heading 4" w:semiHidden="1" w:unhideWhenUsed="1" w:qFormat="1"/>
+    <w:lsdException w:name="heading 5" w:semiHidden="1" w:unhideWhenUsed="1" w:qFormat="1"/>
+    <w:lsdException w:name="heading 6" w:semiHidden="1" w:unhideWhenUsed="1" w:qFormat="1"/>
+    <w:lsdException w:name="heading 7" w:semiHidden="1" w:unhideWhenUsed="1" w:qFormat="1"/>
+    <w:lsdException w:name="heading 8" w:semiHidden="1" w:unhideWhenUsed="1" w:qFormat="1"/>
+    <w:lsdException w:name="heading 9" w:semiHidden="1" w:unhideWhenUsed="1" w:qFormat="1"/>
+    <w:lsdException w:name="index 1" w:semiHidden="1" w:unhideWhenUsed="1"/>
+    <w:lsdException w:name="index 2" w:semiHidden="1" w:unhideWhenUsed="1"/>
+    <w:lsdException w:name="index 3" w:semiHidden="1" w:unhideWhenUsed="1"/>
+    <w:lsdException w:name="index 4" w:semiHidden="1" w:unhideWhenUsed="1"/>
+    <w:lsdException w:name="index 5" w:semiHidden="1" w:unhideWhenUsed="1"/>
+    <w:lsdException w:name="index 6" w:semiHidden="1" w:unhideWhenUsed="1"/>
+    <w:lsdException w:name="index 7" w:semiHidden="1" w:unhideWhenUsed="1"/>
+    <w:lsdException w:name="index 8" w:semiHidden="1" w:unhideWhenUsed="1"/>
+    <w:lsdException w:name="index 9" w:semiHidden="1" w:unhideWhenUsed="1"/>
+    <w:lsdException w:name="toc 1" w:semiHidden="1" w:unhideWhenUsed="1"/>
+    <w:lsdException w:name="toc 2" w:semiHidden="1" w:unhideWhenUsed="1"/>
+    <w:lsdException w:name="toc 3" w:semiHidden="1" w:unhideWhenUsed="1"/>
+    <w:lsdException w:name="toc 4" w:semiHidden="1" w:unhideWhenUsed="1"/>
+    <w:lsdException w:name="toc 5" w:semiHidden="1" w:unhideWhenUsed="1"/>
+    <w:lsdException w:name="toc 6" w:semiHidden="1" w:unhideWhenUsed="1"/>
+    <w:lsdException w:name="toc 7" w:semiHidden="1" w:unhideWhenUsed="1"/>
+    <w:lsdException w:name="toc 8" w:semiHidden="1" w:unhideWhenUsed="1"/>
+    <w:lsdException w:name="toc 9" w:semiHidden="1" w:unhideWhenUsed="1"/>
+    <w:lsdException w:name="Normal Indent" w:semiHidden="1" w:unhideWhenUsed="1"/>
+    <w:lsdException w:name="footnote text" w:semiHidden="1" w:unhideWhenUsed="1"/>
+    <w:lsdException w:name="annotation text" w:semiHidden="1" w:unhideWhenUsed="1"/>
+    <w:lsdException w:name="header" w:semiHidden="1" w:unhideWhenUsed="1"/>
+    <w:lsdException w:name="footer" w:semiHidden="1" w:unhideWhenUsed="1"/>
+    <w:lsdException w:name="index heading" w:semiHidden="1" w:unhideWhenUsed="1"/>
     <w:lsdException w:name="caption" w:semiHidden="1" w:unhideWhenUsed="1" w:qFormat="1"/>
+    <w:lsdException w:name="table of figures" w:semiHidden="1" w:unhideWhenUsed="1"/>
+    <w:lsdException w:name="envelope address" w:semiHidden="1" w:unhideWhenUsed="1"/>
+    <w:lsdException w:name="envelope return" w:semiHidden="1" w:unhideWhenUsed="1"/>
+    <w:lsdException w:name="footnote reference" w:semiHidden="1" w:unhideWhenUsed="1"/>
+    <w:lsdException w:name="annotation reference" w:semiHidden="1" w:unhideWhenUsed="1"/>
+    <w:lsdException w:name="line number" w:semiHidden="1" w:unhideWhenUsed="1"/>
+    <w:lsdException w:name="page number" w:semiHidden="1" w:unhideWhenUsed="1"/>
+    <w:lsdException w:name="endnote reference" w:semiHidden="1" w:unhideWhenUsed="1"/>
+    <w:lsdException w:name="endnote text" w:semiHidden="1" w:unhideWhenUsed="1"/>
+    <w:lsdException w:name="macro" w:semiHidden="1" w:unhideWhenUsed="1"/>
+    <w:lsdException w:name="toa heading" w:semiHidden="1" w:unhideWhenUsed="1"/>
+    <w:lsdException w:name="List Number" w:semiHidden="1" w:unhideWhenUsed="1"/>
+    <w:lsdException w:name="List 2" w:semiHidden="1" w:unhideWhenUsed="1"/>
+    <w:lsdException w:name="List 3" w:semiHidden="1" w:unhideWhenUsed="1"/>
+    <w:lsdException w:name="List 4" w:semiHidden="1" w:unhideWhenUsed="1"/>
+    <w:lsdException w:name="List 5" w:semiHidden="1" w:unhideWhenUsed="1"/>
+    <w:lsdException w:name="List Bullet 2" w:semiHidden="1" w:unhideWhenUsed="1"/>
+    <w:lsdException w:name="List Bullet 3" w:semiHidden="1" w:unhideWhenUsed="1"/>
+    <w:lsdException w:name="List Bullet 4" w:semiHidden="1" w:unhideWhenUsed="1"/>
+    <w:lsdException w:name="List Bullet 5" w:semiHidden="1" w:unhideWhenUsed="1"/>
+    <w:lsdException w:name="List Number 2" w:semiHidden="1" w:unhideWhenUsed="1"/>
+    <w:lsdException w:name="List Number 3" w:semiHidden="1" w:unhideWhenUsed="1"/>
+    <w:lsdException w:name="List Number 4" w:semiHidden="1" w:unhideWhenUsed="1"/>
+    <w:lsdException w:name="List Number 5" w:semiHidden="1" w:unhideWhenUsed="1"/>
     <w:lsdException w:name="Title" w:qFormat="1"/>
+    <w:lsdException w:name="Closing" w:semiHidden="1" w:unhideWhenUsed="1"/>
+    <w:lsdException w:name="Signature" w:semiHidden="1" w:unhideWhenUsed="1"/>
+    <w:lsdException w:name="Default Paragraph Font" w:semiHidden="1" w:unhideWhenUsed="1"/>
+    <w:lsdException w:name="Body Text" w:semiHidden="1" w:unhideWhenUsed="1"/>
+    <w:lsdException w:name="Body Text Indent" w:semiHidden="1" w:unhideWhenUsed="1"/>
+    <w:lsdException w:name="List Continue" w:semiHidden="1" w:unhideWhenUsed="1"/>
+    <w:lsdException w:name="Message Header" w:semiHidden="1" w:unhideWhenUsed="1"/>
     <w:lsdException w:name="Subtitle" w:qFormat="1"/>
+    <w:lsdException w:name="Salutation" w:semiHidden="1" w:unhideWhenUsed="1"/>
+    <w:lsdException w:name="Date" w:semiHidden="1" w:unhideWhenUsed="1"/>
+    <w:lsdException w:name="Body Text First Indent" w:semiHidden="1" w:unhideWhenUsed="1"/>
+    <w:lsdException w:name="Body Text First Indent 2" w:semiHidden="1" w:unhideWhenUsed="1"/>
+    <w:lsdException w:name="Note Heading" w:semiHidden="1" w:unhideWhenUsed="1"/>
+    <w:lsdException w:name="Body Text 2" w:semiHidden="1" w:unhideWhenUsed="1"/>
+    <w:lsdException w:name="Body Text 3" w:semiHidden="1" w:unhideWhenUsed="1"/>
+    <w:lsdException w:name="Body Text Indent 2" w:semiHidden="1" w:unhideWhenUsed="1"/>
+    <w:lsdException w:name="Body Text Indent 3" w:semiHidden="1" w:unhideWhenUsed="1"/>
+    <w:lsdException w:name="Block Text" w:semiHidden="1" w:unhideWhenUsed="1"/>
+    <w:lsdException w:name="Hyperlink" w:semiHidden="1" w:unhideWhenUsed="1"/>
+    <w:lsdException w:name="FollowedHyperlink" w:semiHidden="1" w:unhideWhenUsed="1"/>
     <w:lsdException w:name="Strong" w:qFormat="1"/>
     <w:lsdException w:name="Emphasis" w:qFormat="1"/>
+    <w:lsdException w:name="Document Map" w:semiHidden="1" w:unhideWhenUsed="1"/>
+    <w:lsdException w:name="Plain Text" w:semiHidden="1" w:unhideWhenUsed="1"/>
+    <w:lsdException w:name="E-mail Signature" w:semiHidden="1" w:unhideWhenUsed="1"/>
+    <w:lsdException w:name="HTML Top of Form" w:semiHidden="1" w:unhideWhenUsed="1"/>
+    <w:lsdException w:name="HTML Bottom of Form" w:semiHidden="1" w:unhideWhenUsed="1"/>
+    <w:lsdException w:name="Normal (Web)" w:semiHidden="1" w:unhideWhenUsed="1"/>
+    <w:lsdException w:name="HTML Acronym" w:semiHidden="1" w:unhideWhenUsed="1"/>
+    <w:lsdException w:name="HTML Address" w:semiHidden="1" w:unhideWhenUsed="1"/>
+    <w:lsdException w:name="HTML Cite" w:semiHidden="1" w:unhideWhenUsed="1"/>
+    <w:lsdException w:name="HTML Code" w:semiHidden="1" w:unhideWhenUsed="1"/>
+    <w:lsdException w:name="HTML Definition" w:semiHidden="1" w:unhideWhenUsed="1"/>
+    <w:lsdException w:name="HTML Keyboard" w:semiHidden="1" w:unhideWhenUsed="1"/>
+    <w:lsdException w:name="HTML Preformatted" w:semiHidden="1" w:unhideWhenUsed="1"/>
+    <w:lsdException w:name="HTML Sample" w:semiHidden="1" w:unhideWhenUsed="1"/>
+    <w:lsdException w:name="HTML Typewriter" w:semiHidden="1" w:unhideWhenUsed="1"/>
+    <w:lsdException w:name="HTML Variable" w:semiHidden="1" w:unhideWhenUsed="1"/>
+    <w:lsdException w:name="Normal Table" w:semiHidden="1" w:unhideWhenUsed="1"/>
+    <w:lsdException w:name="annotation subject" w:semiHidden="1" w:unhideWhenUsed="1"/>
+    <w:lsdException w:name="No List" w:semiHidden="1" w:unhideWhenUsed="1"/>
+    <w:lsdException w:name="Outline List 1" w:semiHidden="1" w:unhideWhenUsed="1"/>
+    <w:lsdException w:name="Outline List 2" w:semiHidden="1" w:unhideWhenUsed="1"/>
+    <w:lsdException w:name="Outline List 3" w:semiHidden="1" w:unhideWhenUsed="1"/>
+    <w:lsdException w:name="Table Simple 1" w:semiHidden="1" w:unhideWhenUsed="1"/>
+    <w:lsdException w:name="Table Simple 2" w:semiHidden="1" w:unhideWhenUsed="1"/>
+    <w:lsdException w:name="Table Simple 3" w:semiHidden="1" w:unhideWhenUsed="1"/>
+    <w:lsdException w:name="Table Classic 1" w:semiHidden="1" w:unhideWhenUsed="1"/>
+    <w:lsdException w:name="Table Classic 2" w:semiHidden="1" w:unhideWhenUsed="1"/>
+    <w:lsdException w:name="Table Classic 3" w:semiHidden="1" w:unhideWhenUsed="1"/>
+    <w:lsdException w:name="Table Classic 4" w:semiHidden="1" w:unhideWhenUsed="1"/>
+    <w:lsdException w:name="Table Colorful 1" w:semiHidden="1" w:unhideWhenUsed="1"/>
+    <w:lsdException w:name="Table Colorful 2" w:semiHidden="1" w:unhideWhenUsed="1"/>
+    <w:lsdException w:name="Table Colorful 3" w:semiHidden="1" w:unhideWhenUsed="1"/>
+    <w:lsdException w:name="Table Columns 1" w:semiHidden="1" w:unhideWhenUsed="1"/>
+    <w:lsdException w:name="Table Columns 2" w:semiHidden="1" w:unhideWhenUsed="1"/>
+    <w:lsdException w:name="Table Columns 3" w:semiHidden="1" w:unhideWhenUsed="1"/>
+    <w:lsdException w:name="Table Columns 4" w:semiHidden="1" w:unhideWhenUsed="1"/>
+    <w:lsdException w:name="Table Columns 5" w:semiHidden="1" w:unhideWhenUsed="1"/>
+    <w:lsdException w:name="Table Grid 1" w:semiHidden="1" w:unhideWhenUsed="1"/>
+    <w:lsdException w:name="Table Grid 2" w:semiHidden="1" w:unhideWhenUsed="1"/>
+    <w:lsdException w:name="Table Grid 3" w:semiHidden="1" w:unhideWhenUsed="1"/>
+    <w:lsdException w:name="Table Grid 4" w:semiHidden="1" w:unhideWhenUsed="1"/>
+    <w:lsdException w:name="Table Grid 5" w:semiHidden="1" w:unhideWhenUsed="1"/>
+    <w:lsdException w:name="Table Grid 6" w:semiHidden="1" w:unhideWhenUsed="1"/>
+    <w:lsdException w:name="Table Grid 7" w:semiHidden="1" w:unhideWhenUsed="1"/>
+    <w:lsdException w:name="Table Grid 8" w:semiHidden="1" w:unhideWhenUsed="1"/>
+    <w:lsdException w:name="Table List 1" w:semiHidden="1" w:unhideWhenUsed="1"/>
+    <w:lsdException w:name="Table List 2" w:semiHidden="1" w:unhideWhenUsed="1"/>
+    <w:lsdException w:name="Table List 3" w:semiHidden="1" w:unhideWhenUsed="1"/>
+    <w:lsdException w:name="Table List 4" w:semiHidden="1" w:unhideWhenUsed="1"/>
+    <w:lsdException w:name="Table List 5" w:semiHidden="1" w:unhideWhenUsed="1"/>
+    <w:lsdException w:name="Table List 6" w:semiHidden="1" w:unhideWhenUsed="1"/>
+    <w:lsdException w:name="Table List 7" w:semiHidden="1" w:unhideWhenUsed="1"/>
+    <w:lsdException w:name="Table List 8" w:semiHidden="1" w:unhideWhenUsed="1"/>
+    <w:lsdException w:name="Table 3D effects 1" w:semiHidden="1" w:unhideWhenUsed="1"/>
+    <w:lsdException w:name="Table 3D effects 2" w:semiHidden="1" w:unhideWhenUsed="1"/>
+    <w:lsdException w:name="Table 3D effects 3" w:semiHidden="1" w:unhideWhenUsed="1"/>
+    <w:lsdException w:name="Table Contemporary" w:semiHidden="1" w:unhideWhenUsed="1"/>
+    <w:lsdException w:name="Table Elegant" w:semiHidden="1" w:unhideWhenUsed="1"/>
+    <w:lsdException w:name="Table Professional" w:semiHidden="1" w:unhideWhenUsed="1"/>
+    <w:lsdException w:name="Table Subtle 1" w:semiHidden="1" w:unhideWhenUsed="1"/>
+    <w:lsdException w:name="Table Subtle 2" w:semiHidden="1" w:unhideWhenUsed="1"/>
+    <w:lsdException w:name="Table Web 1" w:semiHidden="1" w:unhideWhenUsed="1"/>
     <w:lsdException w:name="Placeholder Text" w:semiHidden="1" w:uiPriority="99"/>
     <w:lsdException w:name="No Spacing" w:uiPriority="1" w:qFormat="1"/>
     <w:lsdException w:name="Light Shading" w:uiPriority="60"/>
@@ -6741,709 +6619,115 @@
     <w:lsdException w:name="Book Title" w:uiPriority="33" w:qFormat="1"/>
     <w:lsdException w:name="Bibliography" w:semiHidden="1" w:uiPriority="37" w:unhideWhenUsed="1"/>
     <w:lsdException w:name="TOC Heading" w:semiHidden="1" w:uiPriority="39" w:unhideWhenUsed="1" w:qFormat="1"/>
-  </w:latentStyles>
-  <w:style w:type="paragraph" w:default="1" w:styleId="Normal">
-    <w:name w:val="Normal"/>
-    <w:qFormat/>
-    <w:pPr>
-      <w:spacing w:line="240" w:lineRule="exact"/>
-    </w:pPr>
-    <w:rPr>
-      <w:rFonts w:ascii="Times" w:hAnsi="Times"/>
-      <w:sz w:val="24"/>
-    </w:rPr>
-  </w:style>
-  <w:style w:type="paragraph" w:styleId="Heading1">
-    <w:name w:val="heading 1"/>
-    <w:basedOn w:val="Normal"/>
-    <w:next w:val="Normal"/>
-    <w:qFormat/>
-    <w:pPr>
-      <w:keepNext/>
-      <w:keepLines/>
-      <w:numPr>
-        <w:numId w:val="1"/>
-      </w:numPr>
-      <w:spacing w:before="480" w:after="240" w:line="240" w:lineRule="atLeast"/>
-      <w:outlineLvl w:val="0"/>
-    </w:pPr>
-    <w:rPr>
-      <w:b/>
-      <w:kern w:val="28"/>
-      <w:sz w:val="36"/>
-    </w:rPr>
-  </w:style>
-  <w:style w:type="paragraph" w:styleId="Heading2">
-    <w:name w:val="heading 2"/>
-    <w:basedOn w:val="Normal"/>
-    <w:next w:val="Normal"/>
-    <w:qFormat/>
-    <w:pPr>
-      <w:keepNext/>
-      <w:keepLines/>
-      <w:numPr>
-        <w:ilvl w:val="1"/>
-        <w:numId w:val="1"/>
-      </w:numPr>
-      <w:spacing w:before="280" w:after="280" w:line="240" w:lineRule="atLeast"/>
-      <w:outlineLvl w:val="1"/>
-    </w:pPr>
-    <w:rPr>
-      <w:b/>
-      <w:sz w:val="28"/>
-    </w:rPr>
-  </w:style>
-  <w:style w:type="paragraph" w:styleId="Heading3">
-    <w:name w:val="heading 3"/>
-    <w:basedOn w:val="Normal"/>
-    <w:next w:val="Normal"/>
-    <w:qFormat/>
-    <w:pPr>
-      <w:numPr>
-        <w:ilvl w:val="2"/>
-        <w:numId w:val="1"/>
-      </w:numPr>
-      <w:spacing w:before="240" w:after="240"/>
-      <w:outlineLvl w:val="2"/>
-    </w:pPr>
-    <w:rPr>
-      <w:b/>
-    </w:rPr>
-  </w:style>
-  <w:style w:type="paragraph" w:styleId="Heading4">
-    <w:name w:val="heading 4"/>
-    <w:basedOn w:val="Normal"/>
-    <w:next w:val="Normal"/>
-    <w:qFormat/>
-    <w:pPr>
-      <w:keepNext/>
-      <w:numPr>
-        <w:ilvl w:val="3"/>
-        <w:numId w:val="1"/>
-      </w:numPr>
-      <w:spacing w:before="240" w:after="60" w:line="220" w:lineRule="exact"/>
-      <w:jc w:val="both"/>
-      <w:outlineLvl w:val="3"/>
-    </w:pPr>
-    <w:rPr>
-      <w:rFonts w:ascii="Times New Roman" w:hAnsi="Times New Roman"/>
-      <w:b/>
-      <w:i/>
-      <w:sz w:val="22"/>
-    </w:rPr>
-  </w:style>
-  <w:style w:type="paragraph" w:styleId="Heading5">
-    <w:name w:val="heading 5"/>
-    <w:basedOn w:val="Normal"/>
-    <w:next w:val="Normal"/>
-    <w:qFormat/>
-    <w:pPr>
-      <w:numPr>
-        <w:ilvl w:val="4"/>
-        <w:numId w:val="1"/>
-      </w:numPr>
-      <w:spacing w:before="240" w:after="60" w:line="220" w:lineRule="exact"/>
-      <w:jc w:val="both"/>
-      <w:outlineLvl w:val="4"/>
-    </w:pPr>
-    <w:rPr>
-      <w:rFonts w:ascii="Arial" w:hAnsi="Arial"/>
-      <w:sz w:val="22"/>
-    </w:rPr>
-  </w:style>
-  <w:style w:type="paragraph" w:styleId="Heading6">
-    <w:name w:val="heading 6"/>
-    <w:basedOn w:val="Normal"/>
-    <w:next w:val="Normal"/>
-    <w:qFormat/>
-    <w:pPr>
-      <w:numPr>
-        <w:ilvl w:val="5"/>
-        <w:numId w:val="1"/>
-      </w:numPr>
-      <w:spacing w:before="240" w:after="60" w:line="220" w:lineRule="exact"/>
-      <w:jc w:val="both"/>
-      <w:outlineLvl w:val="5"/>
-    </w:pPr>
-    <w:rPr>
-      <w:rFonts w:ascii="Arial" w:hAnsi="Arial"/>
-      <w:i/>
-      <w:sz w:val="22"/>
-    </w:rPr>
-  </w:style>
-  <w:style w:type="paragraph" w:styleId="Heading7">
-    <w:name w:val="heading 7"/>
-    <w:basedOn w:val="Normal"/>
-    <w:next w:val="Normal"/>
-    <w:qFormat/>
-    <w:pPr>
-      <w:numPr>
-        <w:ilvl w:val="6"/>
-        <w:numId w:val="1"/>
-      </w:numPr>
-      <w:spacing w:before="240" w:after="60" w:line="220" w:lineRule="exact"/>
-      <w:jc w:val="both"/>
-      <w:outlineLvl w:val="6"/>
-    </w:pPr>
-    <w:rPr>
-      <w:rFonts w:ascii="Arial" w:hAnsi="Arial"/>
-      <w:sz w:val="20"/>
-    </w:rPr>
-  </w:style>
-  <w:style w:type="paragraph" w:styleId="Heading8">
-    <w:name w:val="heading 8"/>
-    <w:basedOn w:val="Normal"/>
-    <w:next w:val="Normal"/>
-    <w:qFormat/>
-    <w:pPr>
-      <w:numPr>
-        <w:ilvl w:val="7"/>
-        <w:numId w:val="1"/>
-      </w:numPr>
-      <w:spacing w:before="240" w:after="60" w:line="220" w:lineRule="exact"/>
-      <w:jc w:val="both"/>
-      <w:outlineLvl w:val="7"/>
-    </w:pPr>
-    <w:rPr>
-      <w:rFonts w:ascii="Arial" w:hAnsi="Arial"/>
-      <w:i/>
-      <w:sz w:val="20"/>
-    </w:rPr>
-  </w:style>
-  <w:style w:type="paragraph" w:styleId="Heading9">
-    <w:name w:val="heading 9"/>
-    <w:basedOn w:val="Normal"/>
-    <w:next w:val="Normal"/>
-    <w:qFormat/>
-    <w:pPr>
-      <w:numPr>
-        <w:ilvl w:val="8"/>
-        <w:numId w:val="1"/>
-      </w:numPr>
-      <w:spacing w:before="240" w:after="60" w:line="220" w:lineRule="exact"/>
-      <w:jc w:val="both"/>
-      <w:outlineLvl w:val="8"/>
-    </w:pPr>
-    <w:rPr>
-      <w:rFonts w:ascii="Arial" w:hAnsi="Arial"/>
-      <w:i/>
-      <w:sz w:val="18"/>
-    </w:rPr>
-  </w:style>
-  <w:style w:type="character" w:default="1" w:styleId="DefaultParagraphFont">
-    <w:name w:val="Default Paragraph Font"/>
-    <w:uiPriority w:val="1"/>
-    <w:semiHidden/>
-    <w:unhideWhenUsed/>
-  </w:style>
-  <w:style w:type="table" w:default="1" w:styleId="TableNormal">
-    <w:name w:val="Normal Table"/>
-    <w:uiPriority w:val="99"/>
-    <w:semiHidden/>
-    <w:unhideWhenUsed/>
-    <w:tblPr>
-      <w:tblInd w:w="0" w:type="dxa"/>
-      <w:tblCellMar>
-        <w:top w:w="0" w:type="dxa"/>
-        <w:left w:w="108" w:type="dxa"/>
-        <w:bottom w:w="0" w:type="dxa"/>
-        <w:right w:w="108" w:type="dxa"/>
-      </w:tblCellMar>
-    </w:tblPr>
-  </w:style>
-  <w:style w:type="numbering" w:default="1" w:styleId="NoList">
-    <w:name w:val="No List"/>
-    <w:uiPriority w:val="99"/>
-    <w:semiHidden/>
-    <w:unhideWhenUsed/>
-  </w:style>
-  <w:style w:type="paragraph" w:styleId="Footer">
-    <w:name w:val="footer"/>
-    <w:basedOn w:val="Normal"/>
-    <w:pPr>
-      <w:tabs>
-        <w:tab w:val="center" w:pos="4680"/>
-        <w:tab w:val="right" w:pos="9360"/>
-      </w:tabs>
-    </w:pPr>
-    <w:rPr>
-      <w:b/>
-      <w:i/>
-      <w:sz w:val="20"/>
-    </w:rPr>
-  </w:style>
-  <w:style w:type="paragraph" w:customStyle="1" w:styleId="bullet">
-    <w:name w:val="bullet"/>
-    <w:basedOn w:val="Normal"/>
-    <w:rPr>
-      <w:rFonts w:ascii="Arial" w:hAnsi="Arial"/>
-      <w:sz w:val="20"/>
-    </w:rPr>
-  </w:style>
-  <w:style w:type="paragraph" w:styleId="Header">
-    <w:name w:val="header"/>
-    <w:basedOn w:val="Normal"/>
-    <w:pPr>
-      <w:tabs>
-        <w:tab w:val="center" w:pos="4680"/>
-        <w:tab w:val="right" w:pos="9360"/>
-      </w:tabs>
-    </w:pPr>
-    <w:rPr>
-      <w:b/>
-      <w:i/>
-      <w:sz w:val="20"/>
-    </w:rPr>
-  </w:style>
-  <w:style w:type="paragraph" w:customStyle="1" w:styleId="heading10">
-    <w:name w:val="heading1"/>
-    <w:basedOn w:val="Normal"/>
-    <w:pPr>
-      <w:tabs>
-        <w:tab w:val="left" w:pos="450"/>
-        <w:tab w:val="left" w:pos="1080"/>
-        <w:tab w:val="left" w:pos="1800"/>
-        <w:tab w:val="left" w:pos="2610"/>
-      </w:tabs>
-    </w:pPr>
-  </w:style>
-  <w:style w:type="paragraph" w:styleId="TOC1">
-    <w:name w:val="toc 1"/>
-    <w:basedOn w:val="Normal"/>
-    <w:next w:val="Normal"/>
-    <w:semiHidden/>
-    <w:pPr>
-      <w:tabs>
-        <w:tab w:val="left" w:pos="360"/>
-        <w:tab w:val="right" w:leader="dot" w:pos="9360"/>
-      </w:tabs>
-      <w:spacing w:before="60" w:line="220" w:lineRule="exact"/>
-      <w:ind w:left="360" w:hanging="360"/>
-      <w:jc w:val="both"/>
-    </w:pPr>
-    <w:rPr>
-      <w:b/>
-      <w:noProof/>
-    </w:rPr>
-  </w:style>
-  <w:style w:type="paragraph" w:styleId="TOC2">
-    <w:name w:val="toc 2"/>
-    <w:basedOn w:val="Normal"/>
-    <w:next w:val="Normal"/>
-    <w:semiHidden/>
-    <w:pPr>
-      <w:tabs>
-        <w:tab w:val="right" w:leader="dot" w:pos="9360"/>
-      </w:tabs>
-      <w:spacing w:line="220" w:lineRule="exact"/>
-      <w:ind w:left="270"/>
-      <w:jc w:val="both"/>
-    </w:pPr>
-    <w:rPr>
-      <w:sz w:val="22"/>
-    </w:rPr>
-  </w:style>
-  <w:style w:type="paragraph" w:customStyle="1" w:styleId="level4">
-    <w:name w:val="level 4"/>
-    <w:basedOn w:val="Normal"/>
-    <w:pPr>
-      <w:spacing w:before="120" w:after="120"/>
-      <w:ind w:left="634"/>
-    </w:pPr>
-  </w:style>
-  <w:style w:type="paragraph" w:customStyle="1" w:styleId="level5">
-    <w:name w:val="level 5"/>
-    <w:basedOn w:val="Normal"/>
-    <w:pPr>
-      <w:tabs>
-        <w:tab w:val="left" w:pos="2520"/>
-      </w:tabs>
-      <w:ind w:left="1440"/>
-    </w:pPr>
-  </w:style>
-  <w:style w:type="paragraph" w:styleId="Title">
-    <w:name w:val="Title"/>
-    <w:basedOn w:val="Normal"/>
-    <w:qFormat/>
-    <w:pPr>
-      <w:spacing w:before="240" w:after="720" w:line="240" w:lineRule="auto"/>
-      <w:jc w:val="right"/>
-    </w:pPr>
-    <w:rPr>
-      <w:rFonts w:ascii="Arial" w:hAnsi="Arial"/>
-      <w:b/>
-      <w:kern w:val="28"/>
-      <w:sz w:val="64"/>
-    </w:rPr>
-  </w:style>
-  <w:style w:type="paragraph" w:customStyle="1" w:styleId="TOCEntry">
-    <w:name w:val="TOCEntry"/>
-    <w:basedOn w:val="Normal"/>
-    <w:pPr>
-      <w:keepNext/>
-      <w:keepLines/>
-      <w:spacing w:before="120" w:after="240" w:line="240" w:lineRule="atLeast"/>
-    </w:pPr>
-    <w:rPr>
-      <w:b/>
-      <w:sz w:val="36"/>
-    </w:rPr>
-  </w:style>
-  <w:style w:type="paragraph" w:styleId="TOC3">
-    <w:name w:val="toc 3"/>
-    <w:basedOn w:val="Normal"/>
-    <w:next w:val="Normal"/>
-    <w:semiHidden/>
-    <w:pPr>
-      <w:tabs>
-        <w:tab w:val="left" w:pos="1200"/>
-        <w:tab w:val="right" w:leader="dot" w:pos="9360"/>
-      </w:tabs>
-      <w:ind w:left="480"/>
-    </w:pPr>
-    <w:rPr>
-      <w:noProof/>
-      <w:sz w:val="22"/>
-    </w:rPr>
-  </w:style>
-  <w:style w:type="paragraph" w:styleId="TOC4">
-    <w:name w:val="toc 4"/>
-    <w:basedOn w:val="Normal"/>
-    <w:next w:val="Normal"/>
-    <w:semiHidden/>
-    <w:pPr>
-      <w:tabs>
-        <w:tab w:val="right" w:leader="dot" w:pos="9360"/>
-      </w:tabs>
-      <w:ind w:left="720"/>
-    </w:pPr>
-  </w:style>
-  <w:style w:type="paragraph" w:styleId="TOC5">
-    <w:name w:val="toc 5"/>
-    <w:basedOn w:val="Normal"/>
-    <w:next w:val="Normal"/>
-    <w:semiHidden/>
-    <w:pPr>
-      <w:tabs>
-        <w:tab w:val="right" w:leader="dot" w:pos="9360"/>
-      </w:tabs>
-      <w:ind w:left="960"/>
-    </w:pPr>
-  </w:style>
-  <w:style w:type="paragraph" w:styleId="TOC6">
-    <w:name w:val="toc 6"/>
-    <w:basedOn w:val="Normal"/>
-    <w:next w:val="Normal"/>
-    <w:semiHidden/>
-    <w:pPr>
-      <w:tabs>
-        <w:tab w:val="right" w:leader="dot" w:pos="9360"/>
-      </w:tabs>
-      <w:ind w:left="1200"/>
-    </w:pPr>
-  </w:style>
-  <w:style w:type="paragraph" w:styleId="TOC7">
-    <w:name w:val="toc 7"/>
-    <w:basedOn w:val="Normal"/>
-    <w:next w:val="Normal"/>
-    <w:semiHidden/>
-    <w:pPr>
-      <w:tabs>
-        <w:tab w:val="right" w:leader="dot" w:pos="9360"/>
-      </w:tabs>
-      <w:ind w:left="1440"/>
-    </w:pPr>
-  </w:style>
-  <w:style w:type="paragraph" w:styleId="TOC8">
-    <w:name w:val="toc 8"/>
-    <w:basedOn w:val="Normal"/>
-    <w:next w:val="Normal"/>
-    <w:semiHidden/>
-    <w:pPr>
-      <w:tabs>
-        <w:tab w:val="right" w:leader="dot" w:pos="9360"/>
-      </w:tabs>
-      <w:ind w:left="1680"/>
-    </w:pPr>
-  </w:style>
-  <w:style w:type="paragraph" w:styleId="TOC9">
-    <w:name w:val="toc 9"/>
-    <w:basedOn w:val="Normal"/>
-    <w:next w:val="Normal"/>
-    <w:semiHidden/>
-    <w:pPr>
-      <w:tabs>
-        <w:tab w:val="right" w:leader="dot" w:pos="9360"/>
-      </w:tabs>
-      <w:ind w:left="1920"/>
-    </w:pPr>
-  </w:style>
-  <w:style w:type="paragraph" w:customStyle="1" w:styleId="template">
-    <w:name w:val="template"/>
-    <w:basedOn w:val="Normal"/>
-    <w:rPr>
-      <w:rFonts w:ascii="Arial" w:hAnsi="Arial"/>
-      <w:i/>
-      <w:sz w:val="22"/>
-    </w:rPr>
-  </w:style>
-  <w:style w:type="character" w:styleId="PageNumber">
-    <w:name w:val="page number"/>
-    <w:basedOn w:val="DefaultParagraphFont"/>
-  </w:style>
-  <w:style w:type="paragraph" w:customStyle="1" w:styleId="level3text">
-    <w:name w:val="level 3 text"/>
-    <w:basedOn w:val="Normal"/>
-    <w:pPr>
-      <w:spacing w:line="220" w:lineRule="exact"/>
-      <w:ind w:left="1350" w:hanging="716"/>
-    </w:pPr>
-    <w:rPr>
-      <w:rFonts w:ascii="Arial" w:hAnsi="Arial"/>
-      <w:i/>
-      <w:sz w:val="22"/>
-    </w:rPr>
-  </w:style>
-  <w:style w:type="paragraph" w:customStyle="1" w:styleId="requirement">
-    <w:name w:val="requirement"/>
-    <w:basedOn w:val="level4"/>
-    <w:pPr>
-      <w:spacing w:before="0" w:after="0"/>
-      <w:ind w:left="2348" w:hanging="994"/>
-    </w:pPr>
-    <w:rPr>
-      <w:rFonts w:ascii="Times New Roman" w:hAnsi="Times New Roman"/>
-    </w:rPr>
-  </w:style>
-  <w:style w:type="paragraph" w:customStyle="1" w:styleId="ByLine">
-    <w:name w:val="ByLine"/>
-    <w:basedOn w:val="Title"/>
-    <w:rPr>
-      <w:sz w:val="28"/>
-    </w:rPr>
-  </w:style>
-  <w:style w:type="paragraph" w:customStyle="1" w:styleId="ChangeHistoryTitle">
-    <w:name w:val="ChangeHistory Title"/>
-    <w:basedOn w:val="Normal"/>
-    <w:pPr>
-      <w:keepNext/>
-      <w:spacing w:before="60" w:after="60" w:line="240" w:lineRule="auto"/>
-      <w:jc w:val="center"/>
-    </w:pPr>
-    <w:rPr>
-      <w:rFonts w:ascii="Arial" w:hAnsi="Arial"/>
-      <w:b/>
-      <w:sz w:val="36"/>
-    </w:rPr>
-  </w:style>
-  <w:style w:type="paragraph" w:customStyle="1" w:styleId="SuperTitle">
-    <w:name w:val="SuperTitle"/>
-    <w:basedOn w:val="Title"/>
-    <w:next w:val="Normal"/>
-    <w:pPr>
-      <w:pBdr>
-        <w:top w:val="single" w:sz="48" w:space="1" w:color="auto"/>
-      </w:pBdr>
-      <w:spacing w:before="960" w:after="0"/>
-    </w:pPr>
-    <w:rPr>
-      <w:sz w:val="28"/>
-    </w:rPr>
-  </w:style>
-  <w:style w:type="paragraph" w:customStyle="1" w:styleId="line">
-    <w:name w:val="line"/>
-    <w:basedOn w:val="Title"/>
-    <w:pPr>
-      <w:pBdr>
-        <w:top w:val="single" w:sz="36" w:space="1" w:color="auto"/>
-      </w:pBdr>
-      <w:spacing w:after="0"/>
-    </w:pPr>
-    <w:rPr>
-      <w:sz w:val="40"/>
-    </w:rPr>
-  </w:style>
-  <w:style w:type="paragraph" w:styleId="Caption">
-    <w:name w:val="caption"/>
-    <w:basedOn w:val="Normal"/>
-    <w:next w:val="Normal"/>
-    <w:qFormat/>
-    <w:rsid w:val="00783D4F"/>
-    <w:pPr>
-      <w:spacing w:before="120" w:after="120" w:line="240" w:lineRule="auto"/>
-    </w:pPr>
-    <w:rPr>
-      <w:rFonts w:ascii="Times New Roman" w:hAnsi="Times New Roman"/>
-      <w:b/>
-      <w:sz w:val="20"/>
-    </w:rPr>
-  </w:style>
-  <w:style w:type="paragraph" w:styleId="BalloonText">
-    <w:name w:val="Balloon Text"/>
-    <w:basedOn w:val="Normal"/>
-    <w:link w:val="BalloonTextChar"/>
-    <w:rsid w:val="00586244"/>
-    <w:pPr>
-      <w:spacing w:line="240" w:lineRule="auto"/>
-    </w:pPr>
-    <w:rPr>
-      <w:rFonts w:ascii="Tahoma" w:hAnsi="Tahoma" w:cs="Tahoma"/>
-      <w:sz w:val="16"/>
-      <w:szCs w:val="16"/>
-    </w:rPr>
-  </w:style>
-  <w:style w:type="character" w:customStyle="1" w:styleId="BalloonTextChar">
-    <w:name w:val="Balloon Text Char"/>
-    <w:basedOn w:val="DefaultParagraphFont"/>
-    <w:link w:val="BalloonText"/>
-    <w:rsid w:val="00586244"/>
-    <w:rPr>
-      <w:rFonts w:ascii="Tahoma" w:hAnsi="Tahoma" w:cs="Tahoma"/>
-      <w:sz w:val="16"/>
-      <w:szCs w:val="16"/>
-    </w:rPr>
-  </w:style>
-</w:styles>
-</file>
-
-<file path=word/stylesWithEffects.xml><?xml version="1.0" encoding="utf-8"?>
-<w:styles xmlns:wpc="http://schemas.microsoft.com/office/word/2010/wordprocessingCanvas" xmlns:mc="http://schemas.openxmlformats.org/markup-compatibility/2006" xmlns:o="urn:schemas-microsoft-com:office:office" xmlns:r="http://schemas.openxmlformats.org/officeDocument/2006/relationships" xmlns:m="http://schemas.openxmlformats.org/officeDocument/2006/math" xmlns:v="urn:schemas-microsoft-com:vml" xmlns:wp14="http://schemas.microsoft.com/office/word/2010/wordprocessingDrawing" xmlns:wp="http://schemas.openxmlformats.org/drawingml/2006/wordprocessingDrawing" xmlns:w10="urn:schemas-microsoft-com:office:word" xmlns:w="http://schemas.openxmlformats.org/wordprocessingml/2006/main" xmlns:w14="http://schemas.microsoft.com/office/word/2010/wordml" xmlns:wpg="http://schemas.microsoft.com/office/word/2010/wordprocessingGroup" xmlns:wpi="http://schemas.microsoft.com/office/word/2010/wordprocessingInk" xmlns:wne="http://schemas.microsoft.com/office/word/2006/wordml" xmlns:wps="http://schemas.microsoft.com/office/word/2010/wordprocessingShape" mc:Ignorable="w14 wp14">
-  <w:docDefaults>
-    <w:rPrDefault>
-      <w:rPr>
-        <w:rFonts w:ascii="Times New Roman" w:eastAsia="Times New Roman" w:hAnsi="Times New Roman" w:cs="Times New Roman"/>
-        <w:lang w:val="en-US" w:eastAsia="en-US" w:bidi="ar-SA"/>
-      </w:rPr>
-    </w:rPrDefault>
-    <w:pPrDefault/>
-  </w:docDefaults>
-  <w:latentStyles w:defLockedState="0" w:defUIPriority="0" w:defSemiHidden="0" w:defUnhideWhenUsed="0" w:defQFormat="0" w:count="267">
-    <w:lsdException w:name="Normal" w:qFormat="1"/>
-    <w:lsdException w:name="heading 1" w:qFormat="1"/>
-    <w:lsdException w:name="heading 2" w:qFormat="1"/>
-    <w:lsdException w:name="heading 3" w:qFormat="1"/>
-    <w:lsdException w:name="heading 4" w:qFormat="1"/>
-    <w:lsdException w:name="heading 5" w:qFormat="1"/>
-    <w:lsdException w:name="heading 6" w:qFormat="1"/>
-    <w:lsdException w:name="heading 7" w:qFormat="1"/>
-    <w:lsdException w:name="heading 8" w:qFormat="1"/>
-    <w:lsdException w:name="heading 9" w:qFormat="1"/>
-    <w:lsdException w:name="caption" w:semiHidden="1" w:unhideWhenUsed="1" w:qFormat="1"/>
-    <w:lsdException w:name="Title" w:qFormat="1"/>
-    <w:lsdException w:name="Subtitle" w:qFormat="1"/>
-    <w:lsdException w:name="Strong" w:qFormat="1"/>
-    <w:lsdException w:name="Emphasis" w:qFormat="1"/>
-    <w:lsdException w:name="Placeholder Text" w:semiHidden="1" w:uiPriority="99"/>
-    <w:lsdException w:name="No Spacing" w:uiPriority="1" w:qFormat="1"/>
-    <w:lsdException w:name="Light Shading" w:uiPriority="60"/>
-    <w:lsdException w:name="Light List" w:uiPriority="61"/>
-    <w:lsdException w:name="Light Grid" w:uiPriority="62"/>
-    <w:lsdException w:name="Medium Shading 1" w:uiPriority="63"/>
-    <w:lsdException w:name="Medium Shading 2" w:uiPriority="64"/>
-    <w:lsdException w:name="Medium List 1" w:uiPriority="65"/>
-    <w:lsdException w:name="Medium List 2" w:uiPriority="66"/>
-    <w:lsdException w:name="Medium Grid 1" w:uiPriority="67"/>
-    <w:lsdException w:name="Medium Grid 2" w:uiPriority="68"/>
-    <w:lsdException w:name="Medium Grid 3" w:uiPriority="69"/>
-    <w:lsdException w:name="Dark List" w:uiPriority="70"/>
-    <w:lsdException w:name="Colorful Shading" w:uiPriority="71"/>
-    <w:lsdException w:name="Colorful List" w:uiPriority="72"/>
-    <w:lsdException w:name="Colorful Grid" w:uiPriority="73"/>
-    <w:lsdException w:name="Light Shading Accent 1" w:uiPriority="60"/>
-    <w:lsdException w:name="Light List Accent 1" w:uiPriority="61"/>
-    <w:lsdException w:name="Light Grid Accent 1" w:uiPriority="62"/>
-    <w:lsdException w:name="Medium Shading 1 Accent 1" w:uiPriority="63"/>
-    <w:lsdException w:name="Medium Shading 2 Accent 1" w:uiPriority="64"/>
-    <w:lsdException w:name="Medium List 1 Accent 1" w:uiPriority="65"/>
-    <w:lsdException w:name="Revision" w:semiHidden="1" w:uiPriority="99"/>
-    <w:lsdException w:name="List Paragraph" w:uiPriority="34" w:qFormat="1"/>
-    <w:lsdException w:name="Quote" w:uiPriority="29" w:qFormat="1"/>
-    <w:lsdException w:name="Intense Quote" w:uiPriority="30" w:qFormat="1"/>
-    <w:lsdException w:name="Medium List 2 Accent 1" w:uiPriority="66"/>
-    <w:lsdException w:name="Medium Grid 1 Accent 1" w:uiPriority="67"/>
-    <w:lsdException w:name="Medium Grid 2 Accent 1" w:uiPriority="68"/>
-    <w:lsdException w:name="Medium Grid 3 Accent 1" w:uiPriority="69"/>
-    <w:lsdException w:name="Dark List Accent 1" w:uiPriority="70"/>
-    <w:lsdException w:name="Colorful Shading Accent 1" w:uiPriority="71"/>
-    <w:lsdException w:name="Colorful List Accent 1" w:uiPriority="72"/>
-    <w:lsdException w:name="Colorful Grid Accent 1" w:uiPriority="73"/>
-    <w:lsdException w:name="Light Shading Accent 2" w:uiPriority="60"/>
-    <w:lsdException w:name="Light List Accent 2" w:uiPriority="61"/>
-    <w:lsdException w:name="Light Grid Accent 2" w:uiPriority="62"/>
-    <w:lsdException w:name="Medium Shading 1 Accent 2" w:uiPriority="63"/>
-    <w:lsdException w:name="Medium Shading 2 Accent 2" w:uiPriority="64"/>
-    <w:lsdException w:name="Medium List 1 Accent 2" w:uiPriority="65"/>
-    <w:lsdException w:name="Medium List 2 Accent 2" w:uiPriority="66"/>
-    <w:lsdException w:name="Medium Grid 1 Accent 2" w:uiPriority="67"/>
-    <w:lsdException w:name="Medium Grid 2 Accent 2" w:uiPriority="68"/>
-    <w:lsdException w:name="Medium Grid 3 Accent 2" w:uiPriority="69"/>
-    <w:lsdException w:name="Dark List Accent 2" w:uiPriority="70"/>
-    <w:lsdException w:name="Colorful Shading Accent 2" w:uiPriority="71"/>
-    <w:lsdException w:name="Colorful List Accent 2" w:uiPriority="72"/>
-    <w:lsdException w:name="Colorful Grid Accent 2" w:uiPriority="73"/>
-    <w:lsdException w:name="Light Shading Accent 3" w:uiPriority="60"/>
-    <w:lsdException w:name="Light List Accent 3" w:uiPriority="61"/>
-    <w:lsdException w:name="Light Grid Accent 3" w:uiPriority="62"/>
-    <w:lsdException w:name="Medium Shading 1 Accent 3" w:uiPriority="63"/>
-    <w:lsdException w:name="Medium Shading 2 Accent 3" w:uiPriority="64"/>
-    <w:lsdException w:name="Medium List 1 Accent 3" w:uiPriority="65"/>
-    <w:lsdException w:name="Medium List 2 Accent 3" w:uiPriority="66"/>
-    <w:lsdException w:name="Medium Grid 1 Accent 3" w:uiPriority="67"/>
-    <w:lsdException w:name="Medium Grid 2 Accent 3" w:uiPriority="68"/>
-    <w:lsdException w:name="Medium Grid 3 Accent 3" w:uiPriority="69"/>
-    <w:lsdException w:name="Dark List Accent 3" w:uiPriority="70"/>
-    <w:lsdException w:name="Colorful Shading Accent 3" w:uiPriority="71"/>
-    <w:lsdException w:name="Colorful List Accent 3" w:uiPriority="72"/>
-    <w:lsdException w:name="Colorful Grid Accent 3" w:uiPriority="73"/>
-    <w:lsdException w:name="Light Shading Accent 4" w:uiPriority="60"/>
-    <w:lsdException w:name="Light List Accent 4" w:uiPriority="61"/>
-    <w:lsdException w:name="Light Grid Accent 4" w:uiPriority="62"/>
-    <w:lsdException w:name="Medium Shading 1 Accent 4" w:uiPriority="63"/>
-    <w:lsdException w:name="Medium Shading 2 Accent 4" w:uiPriority="64"/>
-    <w:lsdException w:name="Medium List 1 Accent 4" w:uiPriority="65"/>
-    <w:lsdException w:name="Medium List 2 Accent 4" w:uiPriority="66"/>
-    <w:lsdException w:name="Medium Grid 1 Accent 4" w:uiPriority="67"/>
-    <w:lsdException w:name="Medium Grid 2 Accent 4" w:uiPriority="68"/>
-    <w:lsdException w:name="Medium Grid 3 Accent 4" w:uiPriority="69"/>
-    <w:lsdException w:name="Dark List Accent 4" w:uiPriority="70"/>
-    <w:lsdException w:name="Colorful Shading Accent 4" w:uiPriority="71"/>
-    <w:lsdException w:name="Colorful List Accent 4" w:uiPriority="72"/>
-    <w:lsdException w:name="Colorful Grid Accent 4" w:uiPriority="73"/>
-    <w:lsdException w:name="Light Shading Accent 5" w:uiPriority="60"/>
-    <w:lsdException w:name="Light List Accent 5" w:uiPriority="61"/>
-    <w:lsdException w:name="Light Grid Accent 5" w:uiPriority="62"/>
-    <w:lsdException w:name="Medium Shading 1 Accent 5" w:uiPriority="63"/>
-    <w:lsdException w:name="Medium Shading 2 Accent 5" w:uiPriority="64"/>
-    <w:lsdException w:name="Medium List 1 Accent 5" w:uiPriority="65"/>
-    <w:lsdException w:name="Medium List 2 Accent 5" w:uiPriority="66"/>
-    <w:lsdException w:name="Medium Grid 1 Accent 5" w:uiPriority="67"/>
-    <w:lsdException w:name="Medium Grid 2 Accent 5" w:uiPriority="68"/>
-    <w:lsdException w:name="Medium Grid 3 Accent 5" w:uiPriority="69"/>
-    <w:lsdException w:name="Dark List Accent 5" w:uiPriority="70"/>
-    <w:lsdException w:name="Colorful Shading Accent 5" w:uiPriority="71"/>
-    <w:lsdException w:name="Colorful List Accent 5" w:uiPriority="72"/>
-    <w:lsdException w:name="Colorful Grid Accent 5" w:uiPriority="73"/>
-    <w:lsdException w:name="Light Shading Accent 6" w:uiPriority="60"/>
-    <w:lsdException w:name="Light List Accent 6" w:uiPriority="61"/>
-    <w:lsdException w:name="Light Grid Accent 6" w:uiPriority="62"/>
-    <w:lsdException w:name="Medium Shading 1 Accent 6" w:uiPriority="63"/>
-    <w:lsdException w:name="Medium Shading 2 Accent 6" w:uiPriority="64"/>
-    <w:lsdException w:name="Medium List 1 Accent 6" w:uiPriority="65"/>
-    <w:lsdException w:name="Medium List 2 Accent 6" w:uiPriority="66"/>
-    <w:lsdException w:name="Medium Grid 1 Accent 6" w:uiPriority="67"/>
-    <w:lsdException w:name="Medium Grid 2 Accent 6" w:uiPriority="68"/>
-    <w:lsdException w:name="Medium Grid 3 Accent 6" w:uiPriority="69"/>
-    <w:lsdException w:name="Dark List Accent 6" w:uiPriority="70"/>
-    <w:lsdException w:name="Colorful Shading Accent 6" w:uiPriority="71"/>
-    <w:lsdException w:name="Colorful List Accent 6" w:uiPriority="72"/>
-    <w:lsdException w:name="Colorful Grid Accent 6" w:uiPriority="73"/>
-    <w:lsdException w:name="Subtle Emphasis" w:uiPriority="19" w:qFormat="1"/>
-    <w:lsdException w:name="Intense Emphasis" w:uiPriority="21" w:qFormat="1"/>
-    <w:lsdException w:name="Subtle Reference" w:uiPriority="31" w:qFormat="1"/>
-    <w:lsdException w:name="Intense Reference" w:uiPriority="32" w:qFormat="1"/>
-    <w:lsdException w:name="Book Title" w:uiPriority="33" w:qFormat="1"/>
-    <w:lsdException w:name="Bibliography" w:semiHidden="1" w:uiPriority="37" w:unhideWhenUsed="1"/>
-    <w:lsdException w:name="TOC Heading" w:semiHidden="1" w:uiPriority="39" w:unhideWhenUsed="1" w:qFormat="1"/>
+    <w:lsdException w:name="Plain Table 1" w:uiPriority="41"/>
+    <w:lsdException w:name="Plain Table 2" w:uiPriority="42"/>
+    <w:lsdException w:name="Plain Table 3" w:uiPriority="43"/>
+    <w:lsdException w:name="Plain Table 4" w:uiPriority="44"/>
+    <w:lsdException w:name="Plain Table 5" w:uiPriority="45"/>
+    <w:lsdException w:name="Grid Table Light" w:uiPriority="40"/>
+    <w:lsdException w:name="Grid Table 1 Light" w:uiPriority="46"/>
+    <w:lsdException w:name="Grid Table 2" w:uiPriority="47"/>
+    <w:lsdException w:name="Grid Table 3" w:uiPriority="48"/>
+    <w:lsdException w:name="Grid Table 4" w:uiPriority="49"/>
+    <w:lsdException w:name="Grid Table 5 Dark" w:uiPriority="50"/>
+    <w:lsdException w:name="Grid Table 6 Colorful" w:uiPriority="51"/>
+    <w:lsdException w:name="Grid Table 7 Colorful" w:uiPriority="52"/>
+    <w:lsdException w:name="Grid Table 1 Light Accent 1" w:uiPriority="46"/>
+    <w:lsdException w:name="Grid Table 2 Accent 1" w:uiPriority="47"/>
+    <w:lsdException w:name="Grid Table 3 Accent 1" w:uiPriority="48"/>
+    <w:lsdException w:name="Grid Table 4 Accent 1" w:uiPriority="49"/>
+    <w:lsdException w:name="Grid Table 5 Dark Accent 1" w:uiPriority="50"/>
+    <w:lsdException w:name="Grid Table 6 Colorful Accent 1" w:uiPriority="51"/>
+    <w:lsdException w:name="Grid Table 7 Colorful Accent 1" w:uiPriority="52"/>
+    <w:lsdException w:name="Grid Table 1 Light Accent 2" w:uiPriority="46"/>
+    <w:lsdException w:name="Grid Table 2 Accent 2" w:uiPriority="47"/>
+    <w:lsdException w:name="Grid Table 3 Accent 2" w:uiPriority="48"/>
+    <w:lsdException w:name="Grid Table 4 Accent 2" w:uiPriority="49"/>
+    <w:lsdException w:name="Grid Table 5 Dark Accent 2" w:uiPriority="50"/>
+    <w:lsdException w:name="Grid Table 6 Colorful Accent 2" w:uiPriority="51"/>
+    <w:lsdException w:name="Grid Table 7 Colorful Accent 2" w:uiPriority="52"/>
+    <w:lsdException w:name="Grid Table 1 Light Accent 3" w:uiPriority="46"/>
+    <w:lsdException w:name="Grid Table 2 Accent 3" w:uiPriority="47"/>
+    <w:lsdException w:name="Grid Table 3 Accent 3" w:uiPriority="48"/>
+    <w:lsdException w:name="Grid Table 4 Accent 3" w:uiPriority="49"/>
+    <w:lsdException w:name="Grid Table 5 Dark Accent 3" w:uiPriority="50"/>
+    <w:lsdException w:name="Grid Table 6 Colorful Accent 3" w:uiPriority="51"/>
+    <w:lsdException w:name="Grid Table 7 Colorful Accent 3" w:uiPriority="52"/>
+    <w:lsdException w:name="Grid Table 1 Light Accent 4" w:uiPriority="46"/>
+    <w:lsdException w:name="Grid Table 2 Accent 4" w:uiPriority="47"/>
+    <w:lsdException w:name="Grid Table 3 Accent 4" w:uiPriority="48"/>
+    <w:lsdException w:name="Grid Table 4 Accent 4" w:uiPriority="49"/>
+    <w:lsdException w:name="Grid Table 5 Dark Accent 4" w:uiPriority="50"/>
+    <w:lsdException w:name="Grid Table 6 Colorful Accent 4" w:uiPriority="51"/>
+    <w:lsdException w:name="Grid Table 7 Colorful Accent 4" w:uiPriority="52"/>
+    <w:lsdException w:name="Grid Table 1 Light Accent 5" w:uiPriority="46"/>
+    <w:lsdException w:name="Grid Table 2 Accent 5" w:uiPriority="47"/>
+    <w:lsdException w:name="Grid Table 3 Accent 5" w:uiPriority="48"/>
+    <w:lsdException w:name="Grid Table 4 Accent 5" w:uiPriority="49"/>
+    <w:lsdException w:name="Grid Table 5 Dark Accent 5" w:uiPriority="50"/>
+    <w:lsdException w:name="Grid Table 6 Colorful Accent 5" w:uiPriority="51"/>
+    <w:lsdException w:name="Grid Table 7 Colorful Accent 5" w:uiPriority="52"/>
+    <w:lsdException w:name="Grid Table 1 Light Accent 6" w:uiPriority="46"/>
+    <w:lsdException w:name="Grid Table 2 Accent 6" w:uiPriority="47"/>
+    <w:lsdException w:name="Grid Table 3 Accent 6" w:uiPriority="48"/>
+    <w:lsdException w:name="Grid Table 4 Accent 6" w:uiPriority="49"/>
+    <w:lsdException w:name="Grid Table 5 Dark Accent 6" w:uiPriority="50"/>
+    <w:lsdException w:name="Grid Table 6 Colorful Accent 6" w:uiPriority="51"/>
+    <w:lsdException w:name="Grid Table 7 Colorful Accent 6" w:uiPriority="52"/>
+    <w:lsdException w:name="List Table 1 Light" w:uiPriority="46"/>
+    <w:lsdException w:name="List Table 2" w:uiPriority="47"/>
+    <w:lsdException w:name="List Table 3" w:uiPriority="48"/>
+    <w:lsdException w:name="List Table 4" w:uiPriority="49"/>
+    <w:lsdException w:name="List Table 5 Dark" w:uiPriority="50"/>
+    <w:lsdException w:name="List Table 6 Colorful" w:uiPriority="51"/>
+    <w:lsdException w:name="List Table 7 Colorful" w:uiPriority="52"/>
+    <w:lsdException w:name="List Table 1 Light Accent 1" w:uiPriority="46"/>
+    <w:lsdException w:name="List Table 2 Accent 1" w:uiPriority="47"/>
+    <w:lsdException w:name="List Table 3 Accent 1" w:uiPriority="48"/>
+    <w:lsdException w:name="List Table 4 Accent 1" w:uiPriority="49"/>
+    <w:lsdException w:name="List Table 5 Dark Accent 1" w:uiPriority="50"/>
+    <w:lsdException w:name="List Table 6 Colorful Accent 1" w:uiPriority="51"/>
+    <w:lsdException w:name="List Table 7 Colorful Accent 1" w:uiPriority="52"/>
+    <w:lsdException w:name="List Table 1 Light Accent 2" w:uiPriority="46"/>
+    <w:lsdException w:name="List Table 2 Accent 2" w:uiPriority="47"/>
+    <w:lsdException w:name="List Table 3 Accent 2" w:uiPriority="48"/>
+    <w:lsdException w:name="List Table 4 Accent 2" w:uiPriority="49"/>
+    <w:lsdException w:name="List Table 5 Dark Accent 2" w:uiPriority="50"/>
+    <w:lsdException w:name="List Table 6 Colorful Accent 2" w:uiPriority="51"/>
+    <w:lsdException w:name="List Table 7 Colorful Accent 2" w:uiPriority="52"/>
+    <w:lsdException w:name="List Table 1 Light Accent 3" w:uiPriority="46"/>
+    <w:lsdException w:name="List Table 2 Accent 3" w:uiPriority="47"/>
+    <w:lsdException w:name="List Table 3 Accent 3" w:uiPriority="48"/>
+    <w:lsdException w:name="List Table 4 Accent 3" w:uiPriority="49"/>
+    <w:lsdException w:name="List Table 5 Dark Accent 3" w:uiPriority="50"/>
+    <w:lsdException w:name="List Table 6 Colorful Accent 3" w:uiPriority="51"/>
+    <w:lsdException w:name="List Table 7 Colorful Accent 3" w:uiPriority="52"/>
+    <w:lsdException w:name="List Table 1 Light Accent 4" w:uiPriority="46"/>
+    <w:lsdException w:name="List Table 2 Accent 4" w:uiPriority="47"/>
+    <w:lsdException w:name="List Table 3 Accent 4" w:uiPriority="48"/>
+    <w:lsdException w:name="List Table 4 Accent 4" w:uiPriority="49"/>
+    <w:lsdException w:name="List Table 5 Dark Accent 4" w:uiPriority="50"/>
+    <w:lsdException w:name="List Table 6 Colorful Accent 4" w:uiPriority="51"/>
+    <w:lsdException w:name="List Table 7 Colorful Accent 4" w:uiPriority="52"/>
+    <w:lsdException w:name="List Table 1 Light Accent 5" w:uiPriority="46"/>
+    <w:lsdException w:name="List Table 2 Accent 5" w:uiPriority="47"/>
+    <w:lsdException w:name="List Table 3 Accent 5" w:uiPriority="48"/>
+    <w:lsdException w:name="List Table 4 Accent 5" w:uiPriority="49"/>
+    <w:lsdException w:name="List Table 5 Dark Accent 5" w:uiPriority="50"/>
+    <w:lsdException w:name="List Table 6 Colorful Accent 5" w:uiPriority="51"/>
+    <w:lsdException w:name="List Table 7 Colorful Accent 5" w:uiPriority="52"/>
+    <w:lsdException w:name="List Table 1 Light Accent 6" w:uiPriority="46"/>
+    <w:lsdException w:name="List Table 2 Accent 6" w:uiPriority="47"/>
+    <w:lsdException w:name="List Table 3 Accent 6" w:uiPriority="48"/>
+    <w:lsdException w:name="List Table 4 Accent 6" w:uiPriority="49"/>
+    <w:lsdException w:name="List Table 5 Dark Accent 6" w:uiPriority="50"/>
+    <w:lsdException w:name="List Table 6 Colorful Accent 6" w:uiPriority="51"/>
+    <w:lsdException w:name="List Table 7 Colorful Accent 6" w:uiPriority="52"/>
+    <w:lsdException w:name="Mention" w:semiHidden="1" w:uiPriority="99" w:unhideWhenUsed="1"/>
+    <w:lsdException w:name="Smart Hyperlink" w:semiHidden="1" w:uiPriority="99" w:unhideWhenUsed="1"/>
+    <w:lsdException w:name="Hashtag" w:semiHidden="1" w:uiPriority="99" w:unhideWhenUsed="1"/>
+    <w:lsdException w:name="Unresolved Mention" w:semiHidden="1" w:uiPriority="99" w:unhideWhenUsed="1"/>
+    <w:lsdException w:name="Smart Link" w:semiHidden="1" w:uiPriority="99" w:unhideWhenUsed="1"/>
   </w:latentStyles>
   <w:style w:type="paragraph" w:default="1" w:styleId="Normal">
     <w:name w:val="Normal"/>

</xml_diff>